<commit_message>
surat undangan prakualifikasi udah bisa
</commit_message>
<xml_diff>
--- a/templates/4a Surat Undangan Prakualifikasi.docx
+++ b/templates/4a Surat Undangan Prakualifikasi.docx
@@ -44,6 +44,16 @@
           <w:lang w:val="sv-SE"/>
         </w:rPr>
       </w:pPr>
+      <w:r>
+        <w:rPr>
+          <w:rFonts w:ascii="Tahoma" w:hAnsi="Tahoma" w:cs="Tahoma"/>
+          <w:sz w:val="22"/>
+          <w:szCs w:val="22"/>
+          <w:highlight w:val="yellow"/>
+          <w:lang w:val="sv-SE"/>
+        </w:rPr>
+        <w:t>#tanggalsurat#</w:t>
+      </w:r>
     </w:p>
     <w:p>
       <w:pPr>
@@ -94,7 +104,6 @@
         </w:rPr>
         <w:tab/>
       </w:r>
-      <w:proofErr w:type="gramStart"/>
       <w:r>
         <w:rPr>
           <w:rFonts w:ascii="Tahoma" w:hAnsi="Tahoma" w:cs="Tahoma"/>
@@ -130,30 +139,7 @@
           <w:highlight w:val="yellow"/>
           <w:lang w:val="sv-SE"/>
         </w:rPr>
-        <w:t>#</w:t>
-      </w:r>
-      <w:proofErr w:type="spellStart"/>
-      <w:r>
-        <w:rPr>
-          <w:rFonts w:ascii="Tahoma" w:hAnsi="Tahoma" w:cs="Tahoma"/>
-          <w:sz w:val="22"/>
-          <w:szCs w:val="22"/>
-          <w:highlight w:val="yellow"/>
-          <w:lang w:val="sv-SE"/>
-        </w:rPr>
-        <w:t>nomor</w:t>
-      </w:r>
-      <w:proofErr w:type="spellEnd"/>
-      <w:proofErr w:type="gramEnd"/>
-      <w:r>
-        <w:rPr>
-          <w:rFonts w:ascii="Tahoma" w:hAnsi="Tahoma" w:cs="Tahoma"/>
-          <w:sz w:val="22"/>
-          <w:szCs w:val="22"/>
-          <w:highlight w:val="yellow"/>
-          <w:lang w:val="sv-SE"/>
-        </w:rPr>
-        <w:t>#</w:t>
+        <w:t>#nomor#</w:t>
       </w:r>
     </w:p>
     <w:p>
@@ -204,15 +190,6 @@
           <w:lang w:val="sv-SE"/>
         </w:rPr>
         <w:tab/>
-      </w:r>
-      <w:proofErr w:type="gramStart"/>
-      <w:r>
-        <w:rPr>
-          <w:rFonts w:ascii="Tahoma" w:hAnsi="Tahoma" w:cs="Tahoma"/>
-          <w:sz w:val="22"/>
-          <w:szCs w:val="22"/>
-          <w:lang w:val="sv-SE"/>
-        </w:rPr>
         <w:t>:</w:t>
       </w:r>
       <w:r>
@@ -251,7 +228,6 @@
         </w:rPr>
         <w:t>-</w:t>
       </w:r>
-      <w:proofErr w:type="gramEnd"/>
       <w:r>
         <w:rPr>
           <w:rFonts w:ascii="Tahoma" w:hAnsi="Tahoma" w:cs="Tahoma"/>
@@ -321,15 +297,6 @@
           <w:lang w:val="sv-SE"/>
         </w:rPr>
         <w:tab/>
-      </w:r>
-      <w:proofErr w:type="gramStart"/>
-      <w:r>
-        <w:rPr>
-          <w:rFonts w:ascii="Tahoma" w:hAnsi="Tahoma" w:cs="Tahoma"/>
-          <w:sz w:val="22"/>
-          <w:szCs w:val="22"/>
-          <w:lang w:val="sv-SE"/>
-        </w:rPr>
         <w:t>:</w:t>
       </w:r>
       <w:r>
@@ -350,7 +317,6 @@
         </w:rPr>
         <w:t>Segera</w:t>
       </w:r>
-      <w:proofErr w:type="gramEnd"/>
     </w:p>
     <w:p>
       <w:pPr>
@@ -405,7 +371,6 @@
         </w:rPr>
         <w:tab/>
       </w:r>
-      <w:proofErr w:type="gramStart"/>
       <w:r>
         <w:rPr>
           <w:rFonts w:ascii="Tahoma" w:hAnsi="Tahoma" w:cs="Tahoma"/>
@@ -423,30 +388,7 @@
           <w:highlight w:val="yellow"/>
           <w:lang w:val="sv-SE"/>
         </w:rPr>
-        <w:t>#</w:t>
-      </w:r>
-      <w:proofErr w:type="spellStart"/>
-      <w:r>
-        <w:rPr>
-          <w:rFonts w:ascii="Tahoma" w:hAnsi="Tahoma" w:cs="Tahoma"/>
-          <w:sz w:val="22"/>
-          <w:szCs w:val="22"/>
-          <w:highlight w:val="yellow"/>
-          <w:lang w:val="sv-SE"/>
-        </w:rPr>
-        <w:t>perihal</w:t>
-      </w:r>
-      <w:proofErr w:type="spellEnd"/>
-      <w:proofErr w:type="gramEnd"/>
-      <w:r>
-        <w:rPr>
-          <w:rFonts w:ascii="Tahoma" w:hAnsi="Tahoma" w:cs="Tahoma"/>
-          <w:sz w:val="22"/>
-          <w:szCs w:val="22"/>
-          <w:highlight w:val="yellow"/>
-          <w:lang w:val="sv-SE"/>
-        </w:rPr>
-        <w:t>#</w:t>
+        <w:t>#perihal#</w:t>
       </w:r>
     </w:p>
     <w:p>
@@ -464,17 +406,22 @@
           <w:lang w:val="fi-FI"/>
         </w:rPr>
       </w:pPr>
-      <w:proofErr w:type="spellStart"/>
-      <w:r>
+    </w:p>
+    <w:p>
+      <w:pPr>
+        <w:tabs>
+          <w:tab w:val="left" w:pos="-810"/>
+          <w:tab w:val="left" w:pos="1710"/>
+          <w:tab w:val="left" w:pos="5760"/>
+        </w:tabs>
+        <w:ind w:left="5954"/>
         <w:rPr>
           <w:rFonts w:ascii="Tahoma" w:hAnsi="Tahoma" w:cs="Tahoma"/>
           <w:sz w:val="22"/>
           <w:szCs w:val="22"/>
           <w:lang w:val="fi-FI"/>
         </w:rPr>
-        <w:t>Kepada</w:t>
-      </w:r>
-      <w:proofErr w:type="spellEnd"/>
+      </w:pPr>
       <w:r>
         <w:rPr>
           <w:rFonts w:ascii="Tahoma" w:hAnsi="Tahoma" w:cs="Tahoma"/>
@@ -482,7 +429,7 @@
           <w:szCs w:val="22"/>
           <w:lang w:val="fi-FI"/>
         </w:rPr>
-        <w:t xml:space="preserve"> :</w:t>
+        <w:t>Kepada :</w:t>
       </w:r>
     </w:p>
     <w:p>
@@ -539,29 +486,7 @@
           <w:highlight w:val="yellow"/>
           <w:lang w:val="nb-NO"/>
         </w:rPr>
-        <w:t>#</w:t>
-      </w:r>
-      <w:proofErr w:type="spellStart"/>
-      <w:r>
-        <w:rPr>
-          <w:rFonts w:ascii="Tahoma" w:hAnsi="Tahoma" w:cs="Tahoma"/>
-          <w:sz w:val="22"/>
-          <w:szCs w:val="22"/>
-          <w:highlight w:val="yellow"/>
-          <w:lang w:val="nb-NO"/>
-        </w:rPr>
-        <w:t>penyedia</w:t>
-      </w:r>
-      <w:proofErr w:type="spellEnd"/>
-      <w:r>
-        <w:rPr>
-          <w:rFonts w:ascii="Tahoma" w:hAnsi="Tahoma" w:cs="Tahoma"/>
-          <w:sz w:val="22"/>
-          <w:szCs w:val="22"/>
-          <w:highlight w:val="yellow"/>
-          <w:lang w:val="nb-NO"/>
-        </w:rPr>
-        <w:t>#</w:t>
+        <w:t>#penyedia#</w:t>
       </w:r>
     </w:p>
     <w:p>
@@ -708,19 +633,8 @@
           <w:szCs w:val="22"/>
           <w:lang w:val="nb-NO"/>
         </w:rPr>
-        <w:t xml:space="preserve">Sehubungan </w:t>
-      </w:r>
-      <w:proofErr w:type="spellStart"/>
-      <w:r>
-        <w:rPr>
-          <w:rFonts w:ascii="Tahoma" w:hAnsi="Tahoma" w:cs="Tahoma"/>
-          <w:sz w:val="22"/>
-          <w:szCs w:val="22"/>
-          <w:lang w:val="nb-NO"/>
-        </w:rPr>
-        <w:t>dengan</w:t>
-      </w:r>
-      <w:proofErr w:type="spellEnd"/>
+        <w:t>Sehubungan dengan</w:t>
+      </w:r>
       <w:r>
         <w:rPr>
           <w:rFonts w:ascii="Tahoma" w:hAnsi="Tahoma" w:cs="Tahoma"/>
@@ -738,29 +652,25 @@
           <w:highlight w:val="cyan"/>
           <w:lang w:val="nb-NO"/>
         </w:rPr>
-        <w:t>#</w:t>
-      </w:r>
-      <w:proofErr w:type="spellStart"/>
-      <w:r>
-        <w:rPr>
-          <w:rFonts w:ascii="Tahoma" w:hAnsi="Tahoma" w:cs="Tahoma"/>
-          <w:sz w:val="22"/>
-          <w:szCs w:val="22"/>
-          <w:highlight w:val="cyan"/>
+        <w:t>#namapengadaan#</w:t>
+      </w:r>
+      <w:r>
+        <w:rPr>
+          <w:rFonts w:ascii="Tahoma" w:hAnsi="Tahoma" w:cs="Tahoma"/>
+          <w:sz w:val="22"/>
+          <w:szCs w:val="22"/>
           <w:lang w:val="nb-NO"/>
         </w:rPr>
-        <w:t>namapengadaan</w:t>
-      </w:r>
-      <w:proofErr w:type="spellEnd"/>
-      <w:r>
-        <w:rPr>
-          <w:rFonts w:ascii="Tahoma" w:hAnsi="Tahoma" w:cs="Tahoma"/>
-          <w:sz w:val="22"/>
-          <w:szCs w:val="22"/>
-          <w:highlight w:val="cyan"/>
+        <w:t xml:space="preserve"> </w:t>
+      </w:r>
+      <w:r>
+        <w:rPr>
+          <w:rFonts w:ascii="Tahoma" w:hAnsi="Tahoma" w:cs="Tahoma"/>
+          <w:sz w:val="22"/>
+          <w:szCs w:val="22"/>
           <w:lang w:val="nb-NO"/>
         </w:rPr>
-        <w:t>#</w:t>
+        <w:t>di PT PLN (Persero) kantor Pusat</w:t>
       </w:r>
       <w:r>
         <w:rPr>
@@ -769,7 +679,7 @@
           <w:szCs w:val="22"/>
           <w:lang w:val="nb-NO"/>
         </w:rPr>
-        <w:t xml:space="preserve"> </w:t>
+        <w:t xml:space="preserve">, dengan ini kami mengundang </w:t>
       </w:r>
       <w:r>
         <w:rPr>
@@ -778,7 +688,7 @@
           <w:szCs w:val="22"/>
           <w:lang w:val="nb-NO"/>
         </w:rPr>
-        <w:t>di PT PLN (Persero) kantor Pusat</w:t>
+        <w:t xml:space="preserve">Perusahaan Saudara </w:t>
       </w:r>
       <w:r>
         <w:rPr>
@@ -787,7 +697,7 @@
           <w:szCs w:val="22"/>
           <w:lang w:val="nb-NO"/>
         </w:rPr>
-        <w:t xml:space="preserve">, dengan ini kami mengundang </w:t>
+        <w:t xml:space="preserve">untuk </w:t>
       </w:r>
       <w:r>
         <w:rPr>
@@ -796,7 +706,7 @@
           <w:szCs w:val="22"/>
           <w:lang w:val="nb-NO"/>
         </w:rPr>
-        <w:t xml:space="preserve">Perusahaan Saudara </w:t>
+        <w:t>mengirimkan</w:t>
       </w:r>
       <w:r>
         <w:rPr>
@@ -805,9 +715,8 @@
           <w:szCs w:val="22"/>
           <w:lang w:val="nb-NO"/>
         </w:rPr>
-        <w:t xml:space="preserve">untuk </w:t>
-      </w:r>
-      <w:proofErr w:type="spellStart"/>
+        <w:t xml:space="preserve"> dokumen </w:t>
+      </w:r>
       <w:r>
         <w:rPr>
           <w:rFonts w:ascii="Tahoma" w:hAnsi="Tahoma" w:cs="Tahoma"/>
@@ -815,9 +724,8 @@
           <w:szCs w:val="22"/>
           <w:lang w:val="nb-NO"/>
         </w:rPr>
-        <w:t>mengirimkan</w:t>
-      </w:r>
-      <w:proofErr w:type="spellEnd"/>
+        <w:t xml:space="preserve">kualifikasi </w:t>
+      </w:r>
       <w:r>
         <w:rPr>
           <w:rFonts w:ascii="Tahoma" w:hAnsi="Tahoma" w:cs="Tahoma"/>
@@ -825,48 +733,10 @@
           <w:szCs w:val="22"/>
           <w:lang w:val="nb-NO"/>
         </w:rPr>
-        <w:t xml:space="preserve"> dokumen </w:t>
-      </w:r>
-      <w:proofErr w:type="spellStart"/>
-      <w:r>
-        <w:rPr>
-          <w:rFonts w:ascii="Tahoma" w:hAnsi="Tahoma" w:cs="Tahoma"/>
-          <w:sz w:val="22"/>
-          <w:szCs w:val="22"/>
-          <w:lang w:val="nb-NO"/>
-        </w:rPr>
-        <w:t>kualifikasi</w:t>
-      </w:r>
-      <w:proofErr w:type="spellEnd"/>
-      <w:r>
-        <w:rPr>
-          <w:rFonts w:ascii="Tahoma" w:hAnsi="Tahoma" w:cs="Tahoma"/>
-          <w:sz w:val="22"/>
-          <w:szCs w:val="22"/>
-          <w:lang w:val="nb-NO"/>
-        </w:rPr>
-        <w:t xml:space="preserve"> </w:t>
-      </w:r>
-      <w:proofErr w:type="spellStart"/>
-      <w:r>
-        <w:rPr>
-          <w:rFonts w:ascii="Tahoma" w:hAnsi="Tahoma" w:cs="Tahoma"/>
-          <w:sz w:val="22"/>
-          <w:szCs w:val="22"/>
-          <w:lang w:val="nb-NO"/>
-        </w:rPr>
         <w:t>pada</w:t>
       </w:r>
-      <w:proofErr w:type="spellEnd"/>
-      <w:r>
-        <w:rPr>
-          <w:rFonts w:ascii="Tahoma" w:hAnsi="Tahoma" w:cs="Tahoma"/>
-          <w:sz w:val="22"/>
-          <w:szCs w:val="22"/>
-          <w:lang w:val="nb-NO"/>
-        </w:rPr>
-        <w:t xml:space="preserve"> </w:t>
-      </w:r>
+      <w:bookmarkStart w:id="0" w:name="_GoBack"/>
+      <w:bookmarkEnd w:id="0"/>
       <w:r>
         <w:rPr>
           <w:rFonts w:ascii="Tahoma" w:hAnsi="Tahoma" w:cs="Tahoma"/>
@@ -891,8 +761,6 @@
           <w:lang w:val="nb-NO"/>
         </w:rPr>
       </w:pPr>
-      <w:bookmarkStart w:id="0" w:name="_GoBack"/>
-      <w:bookmarkEnd w:id="0"/>
     </w:p>
     <w:p>
       <w:pPr>
@@ -1075,28 +943,15 @@
         </w:rPr>
         <w:tab/>
       </w:r>
-      <w:proofErr w:type="spellStart"/>
-      <w:proofErr w:type="gramStart"/>
-      <w:r>
-        <w:rPr>
-          <w:rFonts w:ascii="Tahoma" w:hAnsi="Tahoma" w:cs="Tahoma"/>
-          <w:sz w:val="22"/>
-          <w:szCs w:val="22"/>
-          <w:lang w:val="sv-SE"/>
-        </w:rPr>
-        <w:t>Tempat</w:t>
-      </w:r>
-      <w:proofErr w:type="spellEnd"/>
-      <w:r>
-        <w:rPr>
-          <w:rFonts w:ascii="Tahoma" w:hAnsi="Tahoma" w:cs="Tahoma"/>
-          <w:sz w:val="22"/>
-          <w:szCs w:val="22"/>
-          <w:lang w:val="sv-SE"/>
-        </w:rPr>
-        <w:t xml:space="preserve">             :</w:t>
-      </w:r>
-      <w:proofErr w:type="gramEnd"/>
+      <w:r>
+        <w:rPr>
+          <w:rFonts w:ascii="Tahoma" w:hAnsi="Tahoma" w:cs="Tahoma"/>
+          <w:sz w:val="22"/>
+          <w:szCs w:val="22"/>
+          <w:lang w:val="sv-SE"/>
+        </w:rPr>
+        <w:t>Tempat             :</w:t>
+      </w:r>
       <w:r>
         <w:rPr>
           <w:rFonts w:ascii="Tahoma" w:hAnsi="Tahoma" w:cs="Tahoma"/>
@@ -1114,29 +969,7 @@
           <w:highlight w:val="cyan"/>
           <w:lang w:val="sv-SE"/>
         </w:rPr>
-        <w:t>#</w:t>
-      </w:r>
-      <w:proofErr w:type="spellStart"/>
-      <w:r>
-        <w:rPr>
-          <w:rFonts w:ascii="Tahoma" w:hAnsi="Tahoma" w:cs="Tahoma"/>
-          <w:sz w:val="22"/>
-          <w:szCs w:val="22"/>
-          <w:highlight w:val="cyan"/>
-          <w:lang w:val="sv-SE"/>
-        </w:rPr>
-        <w:t>tempatpemasukan</w:t>
-      </w:r>
-      <w:proofErr w:type="spellEnd"/>
-      <w:r>
-        <w:rPr>
-          <w:rFonts w:ascii="Tahoma" w:hAnsi="Tahoma" w:cs="Tahoma"/>
-          <w:sz w:val="22"/>
-          <w:szCs w:val="22"/>
-          <w:highlight w:val="cyan"/>
-          <w:lang w:val="sv-SE"/>
-        </w:rPr>
-        <w:t>#</w:t>
+        <w:t>#tempatpemasukan#</w:t>
       </w:r>
     </w:p>
     <w:p>
@@ -1444,29 +1277,7 @@
           <w:highlight w:val="cyan"/>
           <w:lang w:val="fi-FI"/>
         </w:rPr>
-        <w:t>#</w:t>
-      </w:r>
-      <w:proofErr w:type="spellStart"/>
-      <w:r>
-        <w:rPr>
-          <w:rFonts w:ascii="Tahoma" w:hAnsi="Tahoma" w:cs="Tahoma"/>
-          <w:sz w:val="22"/>
-          <w:szCs w:val="22"/>
-          <w:highlight w:val="cyan"/>
-          <w:lang w:val="fi-FI"/>
-        </w:rPr>
-        <w:t>panita/pejabat</w:t>
-      </w:r>
-      <w:proofErr w:type="spellEnd"/>
-      <w:r>
-        <w:rPr>
-          <w:rFonts w:ascii="Tahoma" w:hAnsi="Tahoma" w:cs="Tahoma"/>
-          <w:sz w:val="22"/>
-          <w:szCs w:val="22"/>
-          <w:highlight w:val="cyan"/>
-          <w:lang w:val="fi-FI"/>
-        </w:rPr>
-        <w:t>#</w:t>
+        <w:t>#panitiapejabat#</w:t>
       </w:r>
       <w:r>
         <w:rPr>
@@ -1610,9 +1421,10 @@
           <w:b/>
           <w:sz w:val="22"/>
           <w:szCs w:val="22"/>
+          <w:highlight w:val="cyan"/>
           <w:lang w:val="fi-FI"/>
         </w:rPr>
-        <w:t>HARI NUGROHO</w:t>
+        <w:t>#namaketua#</w:t>
       </w:r>
     </w:p>
     <w:p>
@@ -1683,7 +1495,7 @@
   <w:abstractNum w:abstractNumId="0">
     <w:nsid w:val="FFFFFF1D"/>
     <w:multiLevelType w:val="multilevel"/>
-    <w:tmpl w:val="DDE8CD5E"/>
+    <w:tmpl w:val="1CC8A286"/>
     <w:lvl w:ilvl="0">
       <w:start w:val="1"/>
       <w:numFmt w:val="bullet"/>

</xml_diff>

<commit_message>
bnerin surat undangan pq
</commit_message>
<xml_diff>
--- a/templates/4a Surat Undangan Prakualifikasi.docx
+++ b/templates/4a Surat Undangan Prakualifikasi.docx
@@ -1,6 +1,6 @@
 
 <file path=word/document.xml><?xml version="1.0" encoding="utf-8"?>
-<w:document xmlns:wpc="http://schemas.microsoft.com/office/word/2010/wordprocessingCanvas" xmlns:mo="http://schemas.microsoft.com/office/mac/office/2008/main" xmlns:mc="http://schemas.openxmlformats.org/markup-compatibility/2006" xmlns:mv="urn:schemas-microsoft-com:mac:vml" xmlns:o="urn:schemas-microsoft-com:office:office" xmlns:r="http://schemas.openxmlformats.org/officeDocument/2006/relationships" xmlns:m="http://schemas.openxmlformats.org/officeDocument/2006/math" xmlns:v="urn:schemas-microsoft-com:vml" xmlns:wp14="http://schemas.microsoft.com/office/word/2010/wordprocessingDrawing" xmlns:wp="http://schemas.openxmlformats.org/drawingml/2006/wordprocessingDrawing" xmlns:w10="urn:schemas-microsoft-com:office:word" xmlns:w="http://schemas.openxmlformats.org/wordprocessingml/2006/main" xmlns:w14="http://schemas.microsoft.com/office/word/2010/wordml" xmlns:wpg="http://schemas.microsoft.com/office/word/2010/wordprocessingGroup" xmlns:wpi="http://schemas.microsoft.com/office/word/2010/wordprocessingInk" xmlns:wne="http://schemas.microsoft.com/office/word/2006/wordml" xmlns:wps="http://schemas.microsoft.com/office/word/2010/wordprocessingShape" mc:Ignorable="w14 wp14">
+<w:document xmlns:ve="http://schemas.openxmlformats.org/markup-compatibility/2006" xmlns:o="urn:schemas-microsoft-com:office:office" xmlns:r="http://schemas.openxmlformats.org/officeDocument/2006/relationships" xmlns:m="http://schemas.openxmlformats.org/officeDocument/2006/math" xmlns:v="urn:schemas-microsoft-com:vml" xmlns:wp="http://schemas.openxmlformats.org/drawingml/2006/wordprocessingDrawing" xmlns:w10="urn:schemas-microsoft-com:office:word" xmlns:w="http://schemas.openxmlformats.org/wordprocessingml/2006/main" xmlns:wne="http://schemas.microsoft.com/office/word/2006/wordml">
   <w:body>
     <w:p>
       <w:pPr>
@@ -53,269 +53,6 @@
           <w:lang w:val="sv-SE"/>
         </w:rPr>
         <w:t>#tanggalsurat#</w:t>
-      </w:r>
-    </w:p>
-    <w:p>
-      <w:pPr>
-        <w:tabs>
-          <w:tab w:val="left" w:pos="1080"/>
-          <w:tab w:val="left" w:pos="1276"/>
-        </w:tabs>
-        <w:rPr>
-          <w:rFonts w:ascii="Tahoma" w:hAnsi="Tahoma" w:cs="Tahoma"/>
-          <w:sz w:val="22"/>
-          <w:szCs w:val="22"/>
-          <w:lang w:val="sv-SE"/>
-        </w:rPr>
-      </w:pPr>
-      <w:r>
-        <w:rPr>
-          <w:rFonts w:ascii="Tahoma" w:hAnsi="Tahoma" w:cs="Tahoma"/>
-          <w:sz w:val="22"/>
-          <w:szCs w:val="22"/>
-          <w:lang w:val="sv-SE"/>
-        </w:rPr>
-        <w:t xml:space="preserve">Nomor </w:t>
-      </w:r>
-      <w:r>
-        <w:rPr>
-          <w:rFonts w:ascii="Tahoma" w:hAnsi="Tahoma" w:cs="Tahoma"/>
-          <w:sz w:val="22"/>
-          <w:szCs w:val="22"/>
-          <w:lang w:val="sv-SE"/>
-        </w:rPr>
-        <w:tab/>
-      </w:r>
-      <w:r>
-        <w:rPr>
-          <w:rFonts w:ascii="Tahoma" w:hAnsi="Tahoma" w:cs="Tahoma"/>
-          <w:sz w:val="22"/>
-          <w:szCs w:val="22"/>
-          <w:lang w:val="sv-SE"/>
-        </w:rPr>
-        <w:tab/>
-      </w:r>
-      <w:r>
-        <w:rPr>
-          <w:rFonts w:ascii="Tahoma" w:hAnsi="Tahoma" w:cs="Tahoma"/>
-          <w:sz w:val="22"/>
-          <w:szCs w:val="22"/>
-          <w:lang w:val="sv-SE"/>
-        </w:rPr>
-        <w:tab/>
-      </w:r>
-      <w:r>
-        <w:rPr>
-          <w:rFonts w:ascii="Tahoma" w:hAnsi="Tahoma" w:cs="Tahoma"/>
-          <w:sz w:val="22"/>
-          <w:szCs w:val="22"/>
-          <w:lang w:val="sv-SE"/>
-        </w:rPr>
-        <w:t>:</w:t>
-      </w:r>
-      <w:r>
-        <w:rPr>
-          <w:rFonts w:ascii="Tahoma" w:hAnsi="Tahoma" w:cs="Tahoma"/>
-          <w:sz w:val="22"/>
-          <w:szCs w:val="22"/>
-          <w:lang w:val="sv-SE"/>
-        </w:rPr>
-        <w:t xml:space="preserve"> </w:t>
-      </w:r>
-      <w:r>
-        <w:rPr>
-          <w:rFonts w:ascii="Tahoma" w:hAnsi="Tahoma" w:cs="Tahoma"/>
-          <w:sz w:val="22"/>
-          <w:szCs w:val="22"/>
-          <w:lang w:val="sv-SE"/>
-        </w:rPr>
-        <w:t xml:space="preserve">  </w:t>
-      </w:r>
-      <w:r>
-        <w:rPr>
-          <w:rFonts w:ascii="Tahoma" w:hAnsi="Tahoma" w:cs="Tahoma"/>
-          <w:sz w:val="22"/>
-          <w:szCs w:val="22"/>
-          <w:highlight w:val="yellow"/>
-          <w:lang w:val="sv-SE"/>
-        </w:rPr>
-        <w:t>#nomor#</w:t>
-      </w:r>
-    </w:p>
-    <w:p>
-      <w:pPr>
-        <w:tabs>
-          <w:tab w:val="left" w:pos="1080"/>
-          <w:tab w:val="left" w:pos="1276"/>
-        </w:tabs>
-        <w:rPr>
-          <w:rFonts w:ascii="Tahoma" w:hAnsi="Tahoma" w:cs="Tahoma"/>
-          <w:sz w:val="22"/>
-          <w:szCs w:val="22"/>
-          <w:lang w:val="sv-SE"/>
-        </w:rPr>
-      </w:pPr>
-      <w:r>
-        <w:rPr>
-          <w:rFonts w:ascii="Tahoma" w:hAnsi="Tahoma" w:cs="Tahoma"/>
-          <w:sz w:val="22"/>
-          <w:szCs w:val="22"/>
-          <w:lang w:val="sv-SE"/>
-        </w:rPr>
-        <w:t xml:space="preserve">Lampiran </w:t>
-      </w:r>
-      <w:r>
-        <w:rPr>
-          <w:rFonts w:ascii="Tahoma" w:hAnsi="Tahoma" w:cs="Tahoma"/>
-          <w:sz w:val="22"/>
-          <w:szCs w:val="22"/>
-          <w:lang w:val="sv-SE"/>
-        </w:rPr>
-        <w:tab/>
-      </w:r>
-      <w:r>
-        <w:rPr>
-          <w:rFonts w:ascii="Tahoma" w:hAnsi="Tahoma" w:cs="Tahoma"/>
-          <w:sz w:val="22"/>
-          <w:szCs w:val="22"/>
-          <w:lang w:val="sv-SE"/>
-        </w:rPr>
-        <w:tab/>
-      </w:r>
-      <w:r>
-        <w:rPr>
-          <w:rFonts w:ascii="Tahoma" w:hAnsi="Tahoma" w:cs="Tahoma"/>
-          <w:sz w:val="22"/>
-          <w:szCs w:val="22"/>
-          <w:lang w:val="sv-SE"/>
-        </w:rPr>
-        <w:tab/>
-        <w:t>:</w:t>
-      </w:r>
-      <w:r>
-        <w:rPr>
-          <w:rFonts w:ascii="Tahoma" w:hAnsi="Tahoma" w:cs="Tahoma"/>
-          <w:sz w:val="22"/>
-          <w:szCs w:val="22"/>
-          <w:lang w:val="sv-SE"/>
-        </w:rPr>
-        <w:t xml:space="preserve">  </w:t>
-      </w:r>
-      <w:r>
-        <w:rPr>
-          <w:rFonts w:ascii="Tahoma" w:hAnsi="Tahoma" w:cs="Tahoma"/>
-          <w:sz w:val="22"/>
-          <w:szCs w:val="22"/>
-          <w:lang w:val="sv-SE"/>
-        </w:rPr>
-        <w:t xml:space="preserve"> </w:t>
-      </w:r>
-      <w:r>
-        <w:rPr>
-          <w:rFonts w:ascii="Tahoma" w:hAnsi="Tahoma" w:cs="Tahoma"/>
-          <w:sz w:val="22"/>
-          <w:szCs w:val="22"/>
-          <w:lang w:val="sv-SE"/>
-        </w:rPr>
-        <w:t xml:space="preserve"> </w:t>
-      </w:r>
-      <w:r>
-        <w:rPr>
-          <w:rFonts w:ascii="Tahoma" w:hAnsi="Tahoma" w:cs="Tahoma"/>
-          <w:sz w:val="22"/>
-          <w:szCs w:val="22"/>
-          <w:lang w:val="sv-SE"/>
-        </w:rPr>
-        <w:t>-</w:t>
-      </w:r>
-      <w:r>
-        <w:rPr>
-          <w:rFonts w:ascii="Tahoma" w:hAnsi="Tahoma" w:cs="Tahoma"/>
-          <w:sz w:val="22"/>
-          <w:szCs w:val="22"/>
-          <w:lang w:val="sv-SE"/>
-        </w:rPr>
-        <w:tab/>
-      </w:r>
-      <w:r>
-        <w:rPr>
-          <w:rFonts w:ascii="Tahoma" w:hAnsi="Tahoma" w:cs="Tahoma"/>
-          <w:sz w:val="22"/>
-          <w:szCs w:val="22"/>
-          <w:lang w:val="sv-SE"/>
-        </w:rPr>
-        <w:tab/>
-      </w:r>
-    </w:p>
-    <w:p>
-      <w:pPr>
-        <w:tabs>
-          <w:tab w:val="left" w:pos="1080"/>
-          <w:tab w:val="left" w:pos="1276"/>
-          <w:tab w:val="left" w:pos="1440"/>
-          <w:tab w:val="left" w:pos="1710"/>
-        </w:tabs>
-        <w:rPr>
-          <w:rFonts w:ascii="Tahoma" w:hAnsi="Tahoma" w:cs="Tahoma"/>
-          <w:sz w:val="22"/>
-          <w:szCs w:val="22"/>
-          <w:lang w:val="sv-SE"/>
-        </w:rPr>
-      </w:pPr>
-      <w:r>
-        <w:rPr>
-          <w:rFonts w:ascii="Tahoma" w:hAnsi="Tahoma" w:cs="Tahoma"/>
-          <w:sz w:val="22"/>
-          <w:szCs w:val="22"/>
-          <w:lang w:val="sv-SE"/>
-        </w:rPr>
-        <w:t>Sifat</w:t>
-      </w:r>
-      <w:r>
-        <w:rPr>
-          <w:rFonts w:ascii="Tahoma" w:hAnsi="Tahoma" w:cs="Tahoma"/>
-          <w:sz w:val="22"/>
-          <w:szCs w:val="22"/>
-          <w:lang w:val="sv-SE"/>
-        </w:rPr>
-        <w:tab/>
-      </w:r>
-      <w:r>
-        <w:rPr>
-          <w:rFonts w:ascii="Tahoma" w:hAnsi="Tahoma" w:cs="Tahoma"/>
-          <w:sz w:val="22"/>
-          <w:szCs w:val="22"/>
-          <w:lang w:val="sv-SE"/>
-        </w:rPr>
-        <w:tab/>
-      </w:r>
-      <w:r>
-        <w:rPr>
-          <w:rFonts w:ascii="Tahoma" w:hAnsi="Tahoma" w:cs="Tahoma"/>
-          <w:sz w:val="22"/>
-          <w:szCs w:val="22"/>
-          <w:lang w:val="sv-SE"/>
-        </w:rPr>
-        <w:tab/>
-        <w:t>:</w:t>
-      </w:r>
-      <w:r>
-        <w:rPr>
-          <w:rFonts w:ascii="Tahoma" w:hAnsi="Tahoma" w:cs="Tahoma"/>
-          <w:sz w:val="22"/>
-          <w:szCs w:val="22"/>
-          <w:lang w:val="sv-SE"/>
-        </w:rPr>
-        <w:t xml:space="preserve">   </w:t>
-      </w:r>
-      <w:r>
-        <w:rPr>
-          <w:rFonts w:ascii="Tahoma" w:hAnsi="Tahoma" w:cs="Tahoma"/>
-          <w:sz w:val="22"/>
-          <w:szCs w:val="22"/>
-          <w:lang w:val="sv-SE"/>
-        </w:rPr>
-        <w:t>Segera</w:t>
       </w:r>
     </w:p>
     <w:p>
@@ -335,6 +72,270 @@
           <w:lang w:val="sv-SE"/>
         </w:rPr>
       </w:pPr>
+    </w:p>
+    <w:p>
+      <w:pPr>
+        <w:tabs>
+          <w:tab w:val="left" w:pos="1080"/>
+          <w:tab w:val="left" w:pos="1276"/>
+        </w:tabs>
+        <w:rPr>
+          <w:rFonts w:ascii="Tahoma" w:hAnsi="Tahoma" w:cs="Tahoma"/>
+          <w:sz w:val="22"/>
+          <w:szCs w:val="22"/>
+          <w:lang w:val="sv-SE"/>
+        </w:rPr>
+      </w:pPr>
+      <w:r>
+        <w:rPr>
+          <w:rFonts w:ascii="Tahoma" w:hAnsi="Tahoma" w:cs="Tahoma"/>
+          <w:sz w:val="22"/>
+          <w:szCs w:val="22"/>
+          <w:lang w:val="sv-SE"/>
+        </w:rPr>
+        <w:t>Nomor</w:t>
+      </w:r>
+      <w:r>
+        <w:rPr>
+          <w:rFonts w:ascii="Tahoma" w:hAnsi="Tahoma" w:cs="Tahoma"/>
+          <w:sz w:val="22"/>
+          <w:szCs w:val="22"/>
+          <w:lang w:val="sv-SE"/>
+        </w:rPr>
+        <w:tab/>
+      </w:r>
+      <w:r>
+        <w:rPr>
+          <w:rFonts w:ascii="Tahoma" w:hAnsi="Tahoma" w:cs="Tahoma"/>
+          <w:sz w:val="22"/>
+          <w:szCs w:val="22"/>
+          <w:lang w:val="sv-SE"/>
+        </w:rPr>
+        <w:tab/>
+      </w:r>
+      <w:r>
+        <w:rPr>
+          <w:rFonts w:ascii="Tahoma" w:hAnsi="Tahoma" w:cs="Tahoma"/>
+          <w:sz w:val="22"/>
+          <w:szCs w:val="22"/>
+          <w:lang w:val="sv-SE"/>
+        </w:rPr>
+        <w:tab/>
+        <w:t xml:space="preserve">:   </w:t>
+      </w:r>
+      <w:r>
+        <w:rPr>
+          <w:rFonts w:ascii="Tahoma" w:hAnsi="Tahoma" w:cs="Tahoma"/>
+          <w:sz w:val="22"/>
+          <w:szCs w:val="22"/>
+          <w:highlight w:val="yellow"/>
+          <w:lang w:val="sv-SE"/>
+        </w:rPr>
+        <w:t>#nomor#</w:t>
+      </w:r>
+    </w:p>
+    <w:p>
+      <w:pPr>
+        <w:tabs>
+          <w:tab w:val="left" w:pos="1080"/>
+          <w:tab w:val="left" w:pos="1276"/>
+        </w:tabs>
+        <w:rPr>
+          <w:rFonts w:ascii="Tahoma" w:hAnsi="Tahoma" w:cs="Tahoma"/>
+          <w:sz w:val="22"/>
+          <w:szCs w:val="22"/>
+          <w:lang w:val="sv-SE"/>
+        </w:rPr>
+      </w:pPr>
+      <w:r>
+        <w:rPr>
+          <w:rFonts w:ascii="Tahoma" w:hAnsi="Tahoma" w:cs="Tahoma"/>
+          <w:sz w:val="22"/>
+          <w:szCs w:val="22"/>
+          <w:lang w:val="sv-SE"/>
+        </w:rPr>
+        <w:t>L</w:t>
+      </w:r>
+      <w:r>
+        <w:rPr>
+          <w:rFonts w:ascii="Tahoma" w:hAnsi="Tahoma" w:cs="Tahoma"/>
+          <w:sz w:val="22"/>
+          <w:szCs w:val="22"/>
+          <w:lang w:val="sv-SE"/>
+        </w:rPr>
+        <w:t xml:space="preserve">ampiran </w:t>
+      </w:r>
+      <w:r>
+        <w:rPr>
+          <w:rFonts w:ascii="Tahoma" w:hAnsi="Tahoma" w:cs="Tahoma"/>
+          <w:sz w:val="22"/>
+          <w:szCs w:val="22"/>
+          <w:lang w:val="sv-SE"/>
+        </w:rPr>
+        <w:tab/>
+      </w:r>
+      <w:r>
+        <w:rPr>
+          <w:rFonts w:ascii="Tahoma" w:hAnsi="Tahoma" w:cs="Tahoma"/>
+          <w:sz w:val="22"/>
+          <w:szCs w:val="22"/>
+          <w:lang w:val="sv-SE"/>
+        </w:rPr>
+        <w:tab/>
+      </w:r>
+      <w:r>
+        <w:rPr>
+          <w:rFonts w:ascii="Tahoma" w:hAnsi="Tahoma" w:cs="Tahoma"/>
+          <w:sz w:val="22"/>
+          <w:szCs w:val="22"/>
+          <w:lang w:val="sv-SE"/>
+        </w:rPr>
+        <w:tab/>
+        <w:t>:</w:t>
+      </w:r>
+      <w:r>
+        <w:rPr>
+          <w:rFonts w:ascii="Tahoma" w:hAnsi="Tahoma" w:cs="Tahoma"/>
+          <w:sz w:val="22"/>
+          <w:szCs w:val="22"/>
+          <w:lang w:val="sv-SE"/>
+        </w:rPr>
+        <w:t xml:space="preserve">  </w:t>
+      </w:r>
+      <w:r>
+        <w:rPr>
+          <w:rFonts w:ascii="Tahoma" w:hAnsi="Tahoma" w:cs="Tahoma"/>
+          <w:sz w:val="22"/>
+          <w:szCs w:val="22"/>
+          <w:lang w:val="sv-SE"/>
+        </w:rPr>
+        <w:t xml:space="preserve"> </w:t>
+      </w:r>
+      <w:r>
+        <w:rPr>
+          <w:rFonts w:ascii="Tahoma" w:hAnsi="Tahoma" w:cs="Tahoma"/>
+          <w:sz w:val="22"/>
+          <w:szCs w:val="22"/>
+          <w:lang w:val="sv-SE"/>
+        </w:rPr>
+        <w:t xml:space="preserve"> </w:t>
+      </w:r>
+      <w:r>
+        <w:rPr>
+          <w:rFonts w:ascii="Tahoma" w:hAnsi="Tahoma" w:cs="Tahoma"/>
+          <w:sz w:val="22"/>
+          <w:szCs w:val="22"/>
+          <w:lang w:val="sv-SE"/>
+        </w:rPr>
+        <w:t>-</w:t>
+      </w:r>
+      <w:r>
+        <w:rPr>
+          <w:rFonts w:ascii="Tahoma" w:hAnsi="Tahoma" w:cs="Tahoma"/>
+          <w:sz w:val="22"/>
+          <w:szCs w:val="22"/>
+          <w:lang w:val="sv-SE"/>
+        </w:rPr>
+        <w:tab/>
+      </w:r>
+      <w:r>
+        <w:rPr>
+          <w:rFonts w:ascii="Tahoma" w:hAnsi="Tahoma" w:cs="Tahoma"/>
+          <w:sz w:val="22"/>
+          <w:szCs w:val="22"/>
+          <w:lang w:val="sv-SE"/>
+        </w:rPr>
+        <w:tab/>
+      </w:r>
+    </w:p>
+    <w:p>
+      <w:pPr>
+        <w:tabs>
+          <w:tab w:val="left" w:pos="1080"/>
+          <w:tab w:val="left" w:pos="1276"/>
+          <w:tab w:val="left" w:pos="1440"/>
+          <w:tab w:val="left" w:pos="1710"/>
+        </w:tabs>
+        <w:rPr>
+          <w:rFonts w:ascii="Tahoma" w:hAnsi="Tahoma" w:cs="Tahoma"/>
+          <w:sz w:val="22"/>
+          <w:szCs w:val="22"/>
+          <w:lang w:val="sv-SE"/>
+        </w:rPr>
+      </w:pPr>
+      <w:r>
+        <w:rPr>
+          <w:rFonts w:ascii="Tahoma" w:hAnsi="Tahoma" w:cs="Tahoma"/>
+          <w:sz w:val="22"/>
+          <w:szCs w:val="22"/>
+          <w:lang w:val="sv-SE"/>
+        </w:rPr>
+        <w:t>Sifat</w:t>
+      </w:r>
+      <w:r>
+        <w:rPr>
+          <w:rFonts w:ascii="Tahoma" w:hAnsi="Tahoma" w:cs="Tahoma"/>
+          <w:sz w:val="22"/>
+          <w:szCs w:val="22"/>
+          <w:lang w:val="sv-SE"/>
+        </w:rPr>
+        <w:tab/>
+      </w:r>
+      <w:r>
+        <w:rPr>
+          <w:rFonts w:ascii="Tahoma" w:hAnsi="Tahoma" w:cs="Tahoma"/>
+          <w:sz w:val="22"/>
+          <w:szCs w:val="22"/>
+          <w:lang w:val="sv-SE"/>
+        </w:rPr>
+        <w:tab/>
+      </w:r>
+      <w:r>
+        <w:rPr>
+          <w:rFonts w:ascii="Tahoma" w:hAnsi="Tahoma" w:cs="Tahoma"/>
+          <w:sz w:val="22"/>
+          <w:szCs w:val="22"/>
+          <w:lang w:val="sv-SE"/>
+        </w:rPr>
+        <w:tab/>
+        <w:t>:</w:t>
+      </w:r>
+      <w:r>
+        <w:rPr>
+          <w:rFonts w:ascii="Tahoma" w:hAnsi="Tahoma" w:cs="Tahoma"/>
+          <w:sz w:val="22"/>
+          <w:szCs w:val="22"/>
+          <w:lang w:val="sv-SE"/>
+        </w:rPr>
+        <w:t xml:space="preserve">   </w:t>
+      </w:r>
+      <w:r>
+        <w:rPr>
+          <w:rFonts w:ascii="Tahoma" w:hAnsi="Tahoma" w:cs="Tahoma"/>
+          <w:sz w:val="22"/>
+          <w:szCs w:val="22"/>
+          <w:lang w:val="sv-SE"/>
+        </w:rPr>
+        <w:t>Segera</w:t>
+      </w:r>
+    </w:p>
+    <w:p>
+      <w:pPr>
+        <w:tabs>
+          <w:tab w:val="left" w:pos="142"/>
+          <w:tab w:val="left" w:pos="1080"/>
+          <w:tab w:val="left" w:pos="1276"/>
+          <w:tab w:val="left" w:pos="1440"/>
+          <w:tab w:val="left" w:pos="1710"/>
+        </w:tabs>
+        <w:ind w:left="1701" w:hanging="1701"/>
+        <w:rPr>
+          <w:rFonts w:ascii="Tahoma" w:hAnsi="Tahoma" w:cs="Tahoma"/>
+          <w:sz w:val="22"/>
+          <w:szCs w:val="22"/>
+          <w:lang w:val="sv-SE"/>
+        </w:rPr>
+      </w:pPr>
       <w:r>
         <w:rPr>
           <w:rFonts w:ascii="Tahoma" w:hAnsi="Tahoma" w:cs="Tahoma"/>
@@ -533,34 +534,6 @@
     <w:p>
       <w:pPr>
         <w:tabs>
-          <w:tab w:val="left" w:pos="1701"/>
-          <w:tab w:val="left" w:pos="6120"/>
-        </w:tabs>
-        <w:rPr>
-          <w:rFonts w:ascii="Tahoma" w:hAnsi="Tahoma" w:cs="Tahoma"/>
-          <w:sz w:val="22"/>
-          <w:szCs w:val="22"/>
-          <w:lang w:val="nb-NO"/>
-        </w:rPr>
-      </w:pPr>
-    </w:p>
-    <w:p>
-      <w:pPr>
-        <w:tabs>
-          <w:tab w:val="left" w:pos="1701"/>
-          <w:tab w:val="left" w:pos="6120"/>
-        </w:tabs>
-        <w:rPr>
-          <w:rFonts w:ascii="Tahoma" w:hAnsi="Tahoma" w:cs="Tahoma"/>
-          <w:sz w:val="22"/>
-          <w:szCs w:val="22"/>
-          <w:lang w:val="nb-NO"/>
-        </w:rPr>
-      </w:pPr>
-    </w:p>
-    <w:p>
-      <w:pPr>
-        <w:tabs>
           <w:tab w:val="left" w:pos="-810"/>
         </w:tabs>
         <w:ind w:left="1260"/>
@@ -572,6 +545,15 @@
           <w:lang w:val="nb-NO"/>
         </w:rPr>
       </w:pPr>
+      <w:r>
+        <w:rPr>
+          <w:rFonts w:ascii="Tahoma" w:hAnsi="Tahoma" w:cs="Tahoma"/>
+          <w:sz w:val="22"/>
+          <w:szCs w:val="22"/>
+          <w:lang w:val="nb-NO"/>
+        </w:rPr>
+        <w:t>u.p. Yth. Direktur utama.</w:t>
+      </w:r>
     </w:p>
     <w:p>
       <w:pPr>
@@ -587,30 +569,6 @@
           <w:lang w:val="nb-NO"/>
         </w:rPr>
       </w:pPr>
-      <w:r>
-        <w:rPr>
-          <w:rFonts w:ascii="Tahoma" w:hAnsi="Tahoma" w:cs="Tahoma"/>
-          <w:sz w:val="22"/>
-          <w:szCs w:val="22"/>
-          <w:lang w:val="nb-NO"/>
-        </w:rPr>
-        <w:t>u.p. Yth. Direktur utama.</w:t>
-      </w:r>
-    </w:p>
-    <w:p>
-      <w:pPr>
-        <w:tabs>
-          <w:tab w:val="left" w:pos="-810"/>
-        </w:tabs>
-        <w:ind w:left="1260"/>
-        <w:jc w:val="both"/>
-        <w:rPr>
-          <w:rFonts w:ascii="Tahoma" w:hAnsi="Tahoma" w:cs="Tahoma"/>
-          <w:sz w:val="22"/>
-          <w:szCs w:val="22"/>
-          <w:lang w:val="nb-NO"/>
-        </w:rPr>
-      </w:pPr>
     </w:p>
     <w:p>
       <w:pPr>
@@ -633,7 +591,26 @@
           <w:szCs w:val="22"/>
           <w:lang w:val="nb-NO"/>
         </w:rPr>
-        <w:t>Sehubungan dengan</w:t>
+        <w:t xml:space="preserve">Sehubungan </w:t>
+      </w:r>
+      <w:r>
+        <w:rPr>
+          <w:rFonts w:ascii="Tahoma" w:hAnsi="Tahoma" w:cs="Tahoma"/>
+          <w:sz w:val="22"/>
+          <w:szCs w:val="22"/>
+          <w:lang w:val="nb-NO"/>
+        </w:rPr>
+        <w:t xml:space="preserve">dengan </w:t>
+      </w:r>
+      <w:r>
+        <w:rPr>
+          <w:rFonts w:ascii="Tahoma" w:hAnsi="Tahoma" w:cs="Tahoma"/>
+          <w:sz w:val="22"/>
+          <w:szCs w:val="22"/>
+          <w:highlight w:val="cyan"/>
+          <w:lang w:val="nb-NO"/>
+        </w:rPr>
+        <w:t>#namapengadaan#</w:t>
       </w:r>
       <w:r>
         <w:rPr>
@@ -649,28 +626,9 @@
           <w:rFonts w:ascii="Tahoma" w:hAnsi="Tahoma" w:cs="Tahoma"/>
           <w:sz w:val="22"/>
           <w:szCs w:val="22"/>
-          <w:highlight w:val="cyan"/>
-          <w:lang w:val="nb-NO"/>
-        </w:rPr>
-        <w:t>#namapengadaan#</w:t>
-      </w:r>
-      <w:r>
-        <w:rPr>
-          <w:rFonts w:ascii="Tahoma" w:hAnsi="Tahoma" w:cs="Tahoma"/>
-          <w:sz w:val="22"/>
-          <w:szCs w:val="22"/>
-          <w:lang w:val="nb-NO"/>
-        </w:rPr>
-        <w:t xml:space="preserve"> </w:t>
-      </w:r>
-      <w:r>
-        <w:rPr>
-          <w:rFonts w:ascii="Tahoma" w:hAnsi="Tahoma" w:cs="Tahoma"/>
-          <w:sz w:val="22"/>
-          <w:szCs w:val="22"/>
-          <w:lang w:val="nb-NO"/>
-        </w:rPr>
-        <w:t>di PT PLN (Persero) kantor Pusat</w:t>
+          <w:lang w:val="nb-NO"/>
+        </w:rPr>
+        <w:t>PT PLN (Persero) kantor Pusat</w:t>
       </w:r>
       <w:r>
         <w:rPr>
@@ -803,6 +761,14 @@
           <w:lang w:val="nb-NO"/>
         </w:rPr>
         <w:tab/>
+      </w:r>
+      <w:r>
+        <w:rPr>
+          <w:rFonts w:ascii="Tahoma" w:hAnsi="Tahoma" w:cs="Tahoma"/>
+          <w:sz w:val="22"/>
+          <w:szCs w:val="22"/>
+          <w:lang w:val="nb-NO"/>
+        </w:rPr>
         <w:t xml:space="preserve">:  </w:t>
       </w:r>
       <w:r>
@@ -810,6 +776,15 @@
           <w:rFonts w:ascii="Tahoma" w:hAnsi="Tahoma" w:cs="Tahoma"/>
           <w:sz w:val="22"/>
           <w:szCs w:val="22"/>
+          <w:lang w:val="nb-NO"/>
+        </w:rPr>
+        <w:tab/>
+      </w:r>
+      <w:r>
+        <w:rPr>
+          <w:rFonts w:ascii="Tahoma" w:hAnsi="Tahoma" w:cs="Tahoma"/>
+          <w:sz w:val="22"/>
+          <w:szCs w:val="22"/>
           <w:highlight w:val="cyan"/>
           <w:lang w:val="nb-NO"/>
         </w:rPr>
@@ -833,90 +808,6 @@
           <w:lang w:val="nb-NO"/>
         </w:rPr>
         <w:t>#tanggalpemasukan2#</w:t>
-      </w:r>
-    </w:p>
-    <w:p>
-      <w:pPr>
-        <w:tabs>
-          <w:tab w:val="left" w:pos="1560"/>
-          <w:tab w:val="left" w:pos="2835"/>
-          <w:tab w:val="left" w:pos="3060"/>
-        </w:tabs>
-        <w:ind w:left="1260"/>
-        <w:jc w:val="both"/>
-        <w:rPr>
-          <w:rFonts w:ascii="Tahoma" w:hAnsi="Tahoma" w:cs="Tahoma"/>
-          <w:b/>
-          <w:sz w:val="22"/>
-          <w:szCs w:val="22"/>
-          <w:lang w:val="id-ID"/>
-        </w:rPr>
-      </w:pPr>
-      <w:r>
-        <w:rPr>
-          <w:rFonts w:ascii="Tahoma" w:hAnsi="Tahoma" w:cs="Tahoma"/>
-          <w:sz w:val="22"/>
-          <w:szCs w:val="22"/>
-          <w:lang w:val="sv-SE"/>
-        </w:rPr>
-        <w:t xml:space="preserve">Waktu </w:t>
-      </w:r>
-      <w:r>
-        <w:rPr>
-          <w:rFonts w:ascii="Tahoma" w:hAnsi="Tahoma" w:cs="Tahoma"/>
-          <w:sz w:val="22"/>
-          <w:szCs w:val="22"/>
-          <w:lang w:val="sv-SE"/>
-        </w:rPr>
-        <w:tab/>
-        <w:t xml:space="preserve"> :</w:t>
-      </w:r>
-      <w:r>
-        <w:rPr>
-          <w:rFonts w:ascii="Tahoma" w:hAnsi="Tahoma" w:cs="Tahoma"/>
-          <w:sz w:val="22"/>
-          <w:szCs w:val="22"/>
-          <w:lang w:val="sv-SE"/>
-        </w:rPr>
-        <w:tab/>
-      </w:r>
-      <w:r>
-        <w:rPr>
-          <w:rFonts w:ascii="Tahoma" w:hAnsi="Tahoma" w:cs="Tahoma"/>
-          <w:sz w:val="22"/>
-          <w:szCs w:val="22"/>
-          <w:lang w:val="sv-SE"/>
-        </w:rPr>
-        <w:t xml:space="preserve"> </w:t>
-      </w:r>
-      <w:r>
-        <w:rPr>
-          <w:rFonts w:ascii="Tahoma" w:hAnsi="Tahoma" w:cs="Tahoma"/>
-          <w:sz w:val="22"/>
-          <w:szCs w:val="22"/>
-          <w:highlight w:val="cyan"/>
-          <w:lang w:val="id-ID"/>
-        </w:rPr>
-        <w:t>#waktupemasukan1#</w:t>
-      </w:r>
-      <w:r>
-        <w:rPr>
-          <w:rFonts w:ascii="Tahoma" w:hAnsi="Tahoma" w:cs="Tahoma"/>
-          <w:sz w:val="22"/>
-          <w:szCs w:val="22"/>
-          <w:lang w:val="id-ID"/>
-        </w:rPr>
-        <w:t xml:space="preserve"> s/d </w:t>
-      </w:r>
-      <w:r>
-        <w:rPr>
-          <w:rFonts w:ascii="Tahoma" w:hAnsi="Tahoma" w:cs="Tahoma"/>
-          <w:sz w:val="22"/>
-          <w:szCs w:val="22"/>
-          <w:highlight w:val="cyan"/>
-          <w:lang w:val="id-ID"/>
-        </w:rPr>
-        <w:t>#waktupemasukan2#</w:t>
       </w:r>
     </w:p>
     <w:p>
@@ -924,22 +815,22 @@
         <w:tabs>
           <w:tab w:val="left" w:pos="-810"/>
           <w:tab w:val="left" w:pos="1260"/>
-        </w:tabs>
-        <w:ind w:left="3119" w:hanging="3119"/>
+          <w:tab w:val="left" w:pos="1560"/>
+        </w:tabs>
         <w:jc w:val="both"/>
         <w:rPr>
           <w:rFonts w:ascii="Tahoma" w:hAnsi="Tahoma" w:cs="Tahoma"/>
           <w:sz w:val="22"/>
           <w:szCs w:val="22"/>
-          <w:lang w:val="sv-SE"/>
-        </w:rPr>
-      </w:pPr>
-      <w:r>
-        <w:rPr>
-          <w:rFonts w:ascii="Tahoma" w:hAnsi="Tahoma" w:cs="Tahoma"/>
-          <w:sz w:val="22"/>
-          <w:szCs w:val="22"/>
-          <w:lang w:val="sv-SE"/>
+          <w:lang w:val="nb-NO"/>
+        </w:rPr>
+      </w:pPr>
+      <w:r>
+        <w:rPr>
+          <w:rFonts w:ascii="Tahoma" w:hAnsi="Tahoma" w:cs="Tahoma"/>
+          <w:sz w:val="22"/>
+          <w:szCs w:val="22"/>
+          <w:lang w:val="nb-NO"/>
         </w:rPr>
         <w:tab/>
       </w:r>
@@ -948,16 +839,16 @@
           <w:rFonts w:ascii="Tahoma" w:hAnsi="Tahoma" w:cs="Tahoma"/>
           <w:sz w:val="22"/>
           <w:szCs w:val="22"/>
-          <w:lang w:val="sv-SE"/>
-        </w:rPr>
-        <w:t>Tempat             :</w:t>
-      </w:r>
-      <w:r>
-        <w:rPr>
-          <w:rFonts w:ascii="Tahoma" w:hAnsi="Tahoma" w:cs="Tahoma"/>
-          <w:sz w:val="22"/>
-          <w:szCs w:val="22"/>
-          <w:lang w:val="sv-SE"/>
+          <w:lang w:val="nb-NO"/>
+        </w:rPr>
+        <w:t>Waktu</w:t>
+      </w:r>
+      <w:r>
+        <w:rPr>
+          <w:rFonts w:ascii="Tahoma" w:hAnsi="Tahoma" w:cs="Tahoma"/>
+          <w:sz w:val="22"/>
+          <w:szCs w:val="22"/>
+          <w:lang w:val="nb-NO"/>
         </w:rPr>
         <w:tab/>
       </w:r>
@@ -966,8 +857,126 @@
           <w:rFonts w:ascii="Tahoma" w:hAnsi="Tahoma" w:cs="Tahoma"/>
           <w:sz w:val="22"/>
           <w:szCs w:val="22"/>
+          <w:lang w:val="nb-NO"/>
+        </w:rPr>
+        <w:tab/>
+        <w:t>:</w:t>
+      </w:r>
+      <w:r>
+        <w:rPr>
+          <w:rFonts w:ascii="Tahoma" w:hAnsi="Tahoma" w:cs="Tahoma"/>
+          <w:sz w:val="22"/>
+          <w:szCs w:val="22"/>
+          <w:lang w:val="nb-NO"/>
+        </w:rPr>
+        <w:tab/>
+      </w:r>
+      <w:r>
+        <w:rPr>
+          <w:rFonts w:ascii="Tahoma" w:hAnsi="Tahoma" w:cs="Tahoma"/>
+          <w:sz w:val="22"/>
+          <w:szCs w:val="22"/>
           <w:highlight w:val="cyan"/>
-          <w:lang w:val="sv-SE"/>
+          <w:lang w:val="nb-NO"/>
+        </w:rPr>
+        <w:t>#waktupemasukan1#</w:t>
+      </w:r>
+      <w:r>
+        <w:rPr>
+          <w:rFonts w:ascii="Tahoma" w:hAnsi="Tahoma" w:cs="Tahoma"/>
+          <w:sz w:val="22"/>
+          <w:szCs w:val="22"/>
+          <w:lang w:val="nb-NO"/>
+        </w:rPr>
+        <w:t xml:space="preserve"> s/d </w:t>
+      </w:r>
+      <w:r>
+        <w:rPr>
+          <w:rFonts w:ascii="Tahoma" w:hAnsi="Tahoma" w:cs="Tahoma"/>
+          <w:sz w:val="22"/>
+          <w:szCs w:val="22"/>
+          <w:highlight w:val="cyan"/>
+          <w:lang w:val="nb-NO"/>
+        </w:rPr>
+        <w:t>#waktupemasukan2#</w:t>
+      </w:r>
+    </w:p>
+    <w:p>
+      <w:pPr>
+        <w:tabs>
+          <w:tab w:val="left" w:pos="-810"/>
+          <w:tab w:val="left" w:pos="1260"/>
+          <w:tab w:val="left" w:pos="1560"/>
+        </w:tabs>
+        <w:jc w:val="both"/>
+        <w:rPr>
+          <w:rFonts w:ascii="Tahoma" w:hAnsi="Tahoma" w:cs="Tahoma"/>
+          <w:sz w:val="22"/>
+          <w:szCs w:val="22"/>
+          <w:lang w:val="nb-NO"/>
+        </w:rPr>
+      </w:pPr>
+      <w:r>
+        <w:rPr>
+          <w:rFonts w:ascii="Tahoma" w:hAnsi="Tahoma" w:cs="Tahoma"/>
+          <w:sz w:val="22"/>
+          <w:szCs w:val="22"/>
+          <w:lang w:val="sv-SE"/>
+        </w:rPr>
+        <w:tab/>
+      </w:r>
+      <w:r>
+        <w:rPr>
+          <w:rFonts w:ascii="Tahoma" w:hAnsi="Tahoma" w:cs="Tahoma"/>
+          <w:sz w:val="22"/>
+          <w:szCs w:val="22"/>
+          <w:lang w:val="nb-NO"/>
+        </w:rPr>
+        <w:t xml:space="preserve">Tempat          </w:t>
+      </w:r>
+      <w:r>
+        <w:rPr>
+          <w:rFonts w:ascii="Tahoma" w:hAnsi="Tahoma" w:cs="Tahoma"/>
+          <w:sz w:val="22"/>
+          <w:szCs w:val="22"/>
+          <w:lang w:val="nb-NO"/>
+        </w:rPr>
+        <w:t xml:space="preserve"> </w:t>
+      </w:r>
+      <w:r>
+        <w:rPr>
+          <w:rFonts w:ascii="Tahoma" w:hAnsi="Tahoma" w:cs="Tahoma"/>
+          <w:sz w:val="22"/>
+          <w:szCs w:val="22"/>
+          <w:lang w:val="nb-NO"/>
+        </w:rPr>
+        <w:tab/>
+      </w:r>
+      <w:r>
+        <w:rPr>
+          <w:rFonts w:ascii="Tahoma" w:hAnsi="Tahoma" w:cs="Tahoma"/>
+          <w:sz w:val="22"/>
+          <w:szCs w:val="22"/>
+          <w:lang w:val="nb-NO"/>
+        </w:rPr>
+        <w:t>:</w:t>
+      </w:r>
+      <w:r>
+        <w:rPr>
+          <w:rFonts w:ascii="Tahoma" w:hAnsi="Tahoma" w:cs="Tahoma"/>
+          <w:sz w:val="22"/>
+          <w:szCs w:val="22"/>
+          <w:lang w:val="nb-NO"/>
+        </w:rPr>
+        <w:tab/>
+      </w:r>
+      <w:r>
+        <w:rPr>
+          <w:rFonts w:ascii="Tahoma" w:hAnsi="Tahoma" w:cs="Tahoma"/>
+          <w:sz w:val="22"/>
+          <w:szCs w:val="22"/>
+          <w:highlight w:val="cyan"/>
+          <w:lang w:val="nb-NO"/>
         </w:rPr>
         <w:t>#tempatpemasukan#</w:t>
       </w:r>
@@ -1453,7 +1462,7 @@
 </file>
 
 <file path=word/endnotes.xml><?xml version="1.0" encoding="utf-8"?>
-<w:endnotes xmlns:wpc="http://schemas.microsoft.com/office/word/2010/wordprocessingCanvas" xmlns:mo="http://schemas.microsoft.com/office/mac/office/2008/main" xmlns:mc="http://schemas.openxmlformats.org/markup-compatibility/2006" xmlns:mv="urn:schemas-microsoft-com:mac:vml" xmlns:o="urn:schemas-microsoft-com:office:office" xmlns:r="http://schemas.openxmlformats.org/officeDocument/2006/relationships" xmlns:m="http://schemas.openxmlformats.org/officeDocument/2006/math" xmlns:v="urn:schemas-microsoft-com:vml" xmlns:wp14="http://schemas.microsoft.com/office/word/2010/wordprocessingDrawing" xmlns:wp="http://schemas.openxmlformats.org/drawingml/2006/wordprocessingDrawing" xmlns:w10="urn:schemas-microsoft-com:office:word" xmlns:w="http://schemas.openxmlformats.org/wordprocessingml/2006/main" xmlns:w14="http://schemas.microsoft.com/office/word/2010/wordml" xmlns:wpg="http://schemas.microsoft.com/office/word/2010/wordprocessingGroup" xmlns:wpi="http://schemas.microsoft.com/office/word/2010/wordprocessingInk" xmlns:wne="http://schemas.microsoft.com/office/word/2006/wordml" xmlns:wps="http://schemas.microsoft.com/office/word/2010/wordprocessingShape" mc:Ignorable="w14 wp14">
+<w:endnotes xmlns:ve="http://schemas.openxmlformats.org/markup-compatibility/2006" xmlns:o="urn:schemas-microsoft-com:office:office" xmlns:r="http://schemas.openxmlformats.org/officeDocument/2006/relationships" xmlns:m="http://schemas.openxmlformats.org/officeDocument/2006/math" xmlns:v="urn:schemas-microsoft-com:vml" xmlns:wp="http://schemas.openxmlformats.org/drawingml/2006/wordprocessingDrawing" xmlns:w10="urn:schemas-microsoft-com:office:word" xmlns:w="http://schemas.openxmlformats.org/wordprocessingml/2006/main" xmlns:wne="http://schemas.microsoft.com/office/word/2006/wordml">
   <w:endnote w:type="separator" w:id="-1">
     <w:p>
       <w:r>
@@ -1472,7 +1481,7 @@
 </file>
 
 <file path=word/footnotes.xml><?xml version="1.0" encoding="utf-8"?>
-<w:footnotes xmlns:wpc="http://schemas.microsoft.com/office/word/2010/wordprocessingCanvas" xmlns:mo="http://schemas.microsoft.com/office/mac/office/2008/main" xmlns:mc="http://schemas.openxmlformats.org/markup-compatibility/2006" xmlns:mv="urn:schemas-microsoft-com:mac:vml" xmlns:o="urn:schemas-microsoft-com:office:office" xmlns:r="http://schemas.openxmlformats.org/officeDocument/2006/relationships" xmlns:m="http://schemas.openxmlformats.org/officeDocument/2006/math" xmlns:v="urn:schemas-microsoft-com:vml" xmlns:wp14="http://schemas.microsoft.com/office/word/2010/wordprocessingDrawing" xmlns:wp="http://schemas.openxmlformats.org/drawingml/2006/wordprocessingDrawing" xmlns:w10="urn:schemas-microsoft-com:office:word" xmlns:w="http://schemas.openxmlformats.org/wordprocessingml/2006/main" xmlns:w14="http://schemas.microsoft.com/office/word/2010/wordml" xmlns:wpg="http://schemas.microsoft.com/office/word/2010/wordprocessingGroup" xmlns:wpi="http://schemas.microsoft.com/office/word/2010/wordprocessingInk" xmlns:wne="http://schemas.microsoft.com/office/word/2006/wordml" xmlns:wps="http://schemas.microsoft.com/office/word/2010/wordprocessingShape" mc:Ignorable="w14 wp14">
+<w:footnotes xmlns:ve="http://schemas.openxmlformats.org/markup-compatibility/2006" xmlns:o="urn:schemas-microsoft-com:office:office" xmlns:r="http://schemas.openxmlformats.org/officeDocument/2006/relationships" xmlns:m="http://schemas.openxmlformats.org/officeDocument/2006/math" xmlns:v="urn:schemas-microsoft-com:vml" xmlns:wp="http://schemas.openxmlformats.org/drawingml/2006/wordprocessingDrawing" xmlns:w10="urn:schemas-microsoft-com:office:word" xmlns:w="http://schemas.openxmlformats.org/wordprocessingml/2006/main" xmlns:wne="http://schemas.microsoft.com/office/word/2006/wordml">
   <w:footnote w:type="separator" w:id="-1">
     <w:p>
       <w:r>
@@ -1491,7 +1500,7 @@
 </file>
 
 <file path=word/numbering.xml><?xml version="1.0" encoding="utf-8"?>
-<w:numbering xmlns:wpc="http://schemas.microsoft.com/office/word/2010/wordprocessingCanvas" xmlns:mo="http://schemas.microsoft.com/office/mac/office/2008/main" xmlns:mc="http://schemas.openxmlformats.org/markup-compatibility/2006" xmlns:mv="urn:schemas-microsoft-com:mac:vml" xmlns:o="urn:schemas-microsoft-com:office:office" xmlns:r="http://schemas.openxmlformats.org/officeDocument/2006/relationships" xmlns:m="http://schemas.openxmlformats.org/officeDocument/2006/math" xmlns:v="urn:schemas-microsoft-com:vml" xmlns:wp14="http://schemas.microsoft.com/office/word/2010/wordprocessingDrawing" xmlns:wp="http://schemas.openxmlformats.org/drawingml/2006/wordprocessingDrawing" xmlns:w10="urn:schemas-microsoft-com:office:word" xmlns:w="http://schemas.openxmlformats.org/wordprocessingml/2006/main" xmlns:w14="http://schemas.microsoft.com/office/word/2010/wordml" xmlns:wpg="http://schemas.microsoft.com/office/word/2010/wordprocessingGroup" xmlns:wpi="http://schemas.microsoft.com/office/word/2010/wordprocessingInk" xmlns:wne="http://schemas.microsoft.com/office/word/2006/wordml" xmlns:wps="http://schemas.microsoft.com/office/word/2010/wordprocessingShape" mc:Ignorable="w14 wp14">
+<w:numbering xmlns:ve="http://schemas.openxmlformats.org/markup-compatibility/2006" xmlns:o="urn:schemas-microsoft-com:office:office" xmlns:r="http://schemas.openxmlformats.org/officeDocument/2006/relationships" xmlns:m="http://schemas.openxmlformats.org/officeDocument/2006/math" xmlns:v="urn:schemas-microsoft-com:vml" xmlns:wp="http://schemas.openxmlformats.org/drawingml/2006/wordprocessingDrawing" xmlns:w10="urn:schemas-microsoft-com:office:word" xmlns:w="http://schemas.openxmlformats.org/wordprocessingml/2006/main" xmlns:wne="http://schemas.microsoft.com/office/word/2006/wordml">
   <w:abstractNum w:abstractNumId="0">
     <w:nsid w:val="FFFFFF1D"/>
     <w:multiLevelType w:val="multilevel"/>
@@ -3232,7 +3241,7 @@
 </file>
 
 <file path=word/styles.xml><?xml version="1.0" encoding="utf-8"?>
-<w:styles xmlns:mc="http://schemas.openxmlformats.org/markup-compatibility/2006" xmlns:r="http://schemas.openxmlformats.org/officeDocument/2006/relationships" xmlns:w="http://schemas.openxmlformats.org/wordprocessingml/2006/main" xmlns:w14="http://schemas.microsoft.com/office/word/2010/wordml" mc:Ignorable="w14">
+<w:styles xmlns:r="http://schemas.openxmlformats.org/officeDocument/2006/relationships" xmlns:w="http://schemas.openxmlformats.org/wordprocessingml/2006/main">
   <w:docDefaults>
     <w:rPrDefault>
       <w:rPr>
@@ -3242,7 +3251,7 @@
     </w:rPrDefault>
     <w:pPrDefault/>
   </w:docDefaults>
-  <w:latentStyles w:defLockedState="0" w:defUIPriority="0" w:defSemiHidden="0" w:defUnhideWhenUsed="0" w:defQFormat="0" w:count="276">
+  <w:latentStyles w:defLockedState="0" w:defUIPriority="0" w:defSemiHidden="0" w:defUnhideWhenUsed="0" w:defQFormat="0" w:count="267">
     <w:lsdException w:name="Normal" w:qFormat="1"/>
     <w:lsdException w:name="heading 1" w:qFormat="1"/>
     <w:lsdException w:name="heading 2" w:semiHidden="1" w:unhideWhenUsed="1" w:qFormat="1"/>
@@ -3258,15 +3267,6 @@
     <w:lsdException w:name="Subtitle" w:qFormat="1"/>
     <w:lsdException w:name="Strong" w:qFormat="1"/>
     <w:lsdException w:name="Emphasis" w:qFormat="1"/>
-    <w:lsdException w:name="Note Level 1" w:semiHidden="1" w:uiPriority="99"/>
-    <w:lsdException w:name="Note Level 2" w:uiPriority="1" w:qFormat="1"/>
-    <w:lsdException w:name="Note Level 3" w:uiPriority="60"/>
-    <w:lsdException w:name="Note Level 4" w:uiPriority="61"/>
-    <w:lsdException w:name="Note Level 5" w:uiPriority="62"/>
-    <w:lsdException w:name="Note Level 6" w:uiPriority="63"/>
-    <w:lsdException w:name="Note Level 7" w:uiPriority="64"/>
-    <w:lsdException w:name="Note Level 8" w:uiPriority="65"/>
-    <w:lsdException w:name="Note Level 9" w:uiPriority="66"/>
     <w:lsdException w:name="Placeholder Text" w:uiPriority="67"/>
     <w:lsdException w:name="No Spacing" w:uiPriority="68"/>
     <w:lsdException w:name="Light Shading" w:uiPriority="69"/>
@@ -3382,6 +3382,7 @@
   <w:style w:type="paragraph" w:default="1" w:styleId="Normal">
     <w:name w:val="Normal"/>
     <w:qFormat/>
+    <w:rsid w:val="00812369"/>
     <w:rPr>
       <w:lang w:val="en-GB"/>
     </w:rPr>
@@ -3391,6 +3392,7 @@
     <w:basedOn w:val="Normal"/>
     <w:next w:val="Normal"/>
     <w:qFormat/>
+    <w:rsid w:val="00812369"/>
     <w:pPr>
       <w:keepNext/>
       <w:jc w:val="both"/>
@@ -3414,6 +3416,7 @@
     <w:uiPriority w:val="99"/>
     <w:semiHidden/>
     <w:unhideWhenUsed/>
+    <w:qFormat/>
     <w:tblPr>
       <w:tblInd w:w="0" w:type="dxa"/>
       <w:tblCellMar>
@@ -3433,6 +3436,7 @@
   <w:style w:type="paragraph" w:styleId="BodyTextIndent">
     <w:name w:val="Body Text Indent"/>
     <w:basedOn w:val="Normal"/>
+    <w:rsid w:val="00812369"/>
     <w:pPr>
       <w:tabs>
         <w:tab w:val="left" w:pos="-810"/>
@@ -3450,6 +3454,7 @@
   <w:style w:type="paragraph" w:styleId="BodyTextIndent2">
     <w:name w:val="Body Text Indent 2"/>
     <w:basedOn w:val="Normal"/>
+    <w:rsid w:val="00812369"/>
     <w:pPr>
       <w:tabs>
         <w:tab w:val="left" w:pos="2970"/>
@@ -3465,6 +3470,7 @@
   <w:style w:type="paragraph" w:styleId="BodyTextIndent3">
     <w:name w:val="Body Text Indent 3"/>
     <w:basedOn w:val="Normal"/>
+    <w:rsid w:val="00812369"/>
     <w:pPr>
       <w:tabs>
         <w:tab w:val="left" w:pos="1080"/>
@@ -3482,6 +3488,7 @@
   <w:style w:type="paragraph" w:styleId="Header">
     <w:name w:val="header"/>
     <w:basedOn w:val="Normal"/>
+    <w:rsid w:val="00812369"/>
     <w:pPr>
       <w:tabs>
         <w:tab w:val="center" w:pos="4320"/>
@@ -3492,6 +3499,7 @@
   <w:style w:type="paragraph" w:styleId="Footer">
     <w:name w:val="footer"/>
     <w:basedOn w:val="Normal"/>
+    <w:rsid w:val="00812369"/>
     <w:pPr>
       <w:tabs>
         <w:tab w:val="center" w:pos="4320"/>
@@ -3502,6 +3510,7 @@
   <w:style w:type="paragraph" w:styleId="BlockText">
     <w:name w:val="Block Text"/>
     <w:basedOn w:val="Normal"/>
+    <w:rsid w:val="00812369"/>
     <w:pPr>
       <w:ind w:left="3780" w:right="624"/>
     </w:pPr>

</xml_diff>

<commit_message>
perbaiki dokumen undangan pq
</commit_message>
<xml_diff>
--- a/templates/4a Surat Undangan Prakualifikasi.docx
+++ b/templates/4a Surat Undangan Prakualifikasi.docx
@@ -1,6 +1,6 @@
 
 <file path=word/document.xml><?xml version="1.0" encoding="utf-8"?>
-<w:document xmlns:wpc="http://schemas.microsoft.com/office/word/2010/wordprocessingCanvas" xmlns:mc="http://schemas.openxmlformats.org/markup-compatibility/2006" xmlns:o="urn:schemas-microsoft-com:office:office" xmlns:r="http://schemas.openxmlformats.org/officeDocument/2006/relationships" xmlns:m="http://schemas.openxmlformats.org/officeDocument/2006/math" xmlns:v="urn:schemas-microsoft-com:vml" xmlns:wp14="http://schemas.microsoft.com/office/word/2010/wordprocessingDrawing" xmlns:wp="http://schemas.openxmlformats.org/drawingml/2006/wordprocessingDrawing" xmlns:w10="urn:schemas-microsoft-com:office:word" xmlns:w="http://schemas.openxmlformats.org/wordprocessingml/2006/main" xmlns:w14="http://schemas.microsoft.com/office/word/2010/wordml" xmlns:wpg="http://schemas.microsoft.com/office/word/2010/wordprocessingGroup" xmlns:wpi="http://schemas.microsoft.com/office/word/2010/wordprocessingInk" xmlns:wne="http://schemas.microsoft.com/office/word/2006/wordml" xmlns:wps="http://schemas.microsoft.com/office/word/2010/wordprocessingShape" mc:Ignorable="w14 wp14">
+<w:document xmlns:ve="http://schemas.openxmlformats.org/markup-compatibility/2006" xmlns:o="urn:schemas-microsoft-com:office:office" xmlns:r="http://schemas.openxmlformats.org/officeDocument/2006/relationships" xmlns:m="http://schemas.openxmlformats.org/officeDocument/2006/math" xmlns:v="urn:schemas-microsoft-com:vml" xmlns:wp="http://schemas.openxmlformats.org/drawingml/2006/wordprocessingDrawing" xmlns:w10="urn:schemas-microsoft-com:office:word" xmlns:w="http://schemas.openxmlformats.org/wordprocessingml/2006/main" xmlns:wne="http://schemas.microsoft.com/office/word/2006/wordml">
   <w:body>
     <w:tbl>
       <w:tblPr>
@@ -15,7 +15,7 @@
           <w:insideH w:val="none" w:sz="0" w:space="0" w:color="auto"/>
           <w:insideV w:val="none" w:sz="0" w:space="0" w:color="auto"/>
         </w:tblBorders>
-        <w:tblLook w:val="04A0" w:firstRow="1" w:lastRow="0" w:firstColumn="1" w:lastColumn="0" w:noHBand="0" w:noVBand="1"/>
+        <w:tblLook w:val="04A0"/>
       </w:tblPr>
       <w:tblGrid>
         <w:gridCol w:w="5529"/>
@@ -192,15 +192,15 @@
                 <w:lang w:val="id-ID"/>
               </w:rPr>
               <w:tab/>
-              <w:t xml:space="preserve">: Permintaan Penawaran Harga </w:t>
+              <w:t xml:space="preserve">: </w:t>
             </w:r>
             <w:r>
               <w:rPr>
                 <w:rFonts w:ascii="Tahoma" w:hAnsi="Tahoma" w:cs="Tahoma"/>
-                <w:highlight w:val="cyan"/>
+                <w:highlight w:val="yellow"/>
                 <w:lang w:val="id-ID"/>
               </w:rPr>
-              <w:t>#namapengadaan#</w:t>
+              <w:t>#perihal#</w:t>
             </w:r>
           </w:p>
           <w:p>
@@ -380,12 +380,16 @@
         <w:outlineLvl w:val="0"/>
         <w:rPr>
           <w:rFonts w:ascii="Tahoma" w:hAnsi="Tahoma" w:cs="Tahoma"/>
+          <w:sz w:val="22"/>
+          <w:szCs w:val="22"/>
           <w:lang w:val="id-ID"/>
         </w:rPr>
       </w:pPr>
       <w:r>
         <w:rPr>
           <w:rFonts w:ascii="Tahoma" w:hAnsi="Tahoma" w:cs="Tahoma"/>
+          <w:sz w:val="22"/>
+          <w:szCs w:val="22"/>
           <w:lang w:val="id-ID"/>
         </w:rPr>
         <w:tab/>
@@ -393,6 +397,8 @@
       <w:r>
         <w:rPr>
           <w:rFonts w:ascii="Tahoma" w:hAnsi="Tahoma" w:cs="Tahoma"/>
+          <w:sz w:val="22"/>
+          <w:szCs w:val="22"/>
           <w:lang w:val="id-ID"/>
         </w:rPr>
         <w:tab/>
@@ -400,36 +406,19 @@
     </w:p>
     <w:p>
       <w:pPr>
-        <w:tabs>
-          <w:tab w:val="left" w:pos="900"/>
-          <w:tab w:val="left" w:pos="1080"/>
-          <w:tab w:val="left" w:pos="1260"/>
-          <w:tab w:val="left" w:pos="1440"/>
-          <w:tab w:val="left" w:pos="5760"/>
-          <w:tab w:val="left" w:pos="6480"/>
-        </w:tabs>
+        <w:ind w:left="1260" w:firstLine="720"/>
         <w:outlineLvl w:val="0"/>
         <w:rPr>
           <w:rFonts w:ascii="Tahoma" w:hAnsi="Tahoma" w:cs="Tahoma"/>
-        </w:rPr>
-      </w:pPr>
-      <w:r>
-        <w:rPr>
-          <w:rFonts w:ascii="Tahoma" w:hAnsi="Tahoma" w:cs="Tahoma"/>
-          <w:lang w:val="id-ID"/>
-        </w:rPr>
-        <w:tab/>
-      </w:r>
-      <w:r>
-        <w:rPr>
-          <w:rFonts w:ascii="Tahoma" w:hAnsi="Tahoma" w:cs="Tahoma"/>
-          <w:lang w:val="id-ID"/>
-        </w:rPr>
-        <w:tab/>
-      </w:r>
-      <w:r>
-        <w:rPr>
-          <w:rFonts w:ascii="Tahoma" w:hAnsi="Tahoma" w:cs="Tahoma"/>
+          <w:sz w:val="22"/>
+          <w:szCs w:val="22"/>
+        </w:rPr>
+      </w:pPr>
+      <w:r>
+        <w:rPr>
+          <w:rFonts w:ascii="Tahoma" w:hAnsi="Tahoma" w:cs="Tahoma"/>
+          <w:sz w:val="22"/>
+          <w:szCs w:val="22"/>
         </w:rPr>
         <w:t>u.p Direktur</w:t>
       </w:r>
@@ -447,6 +436,8 @@
         <w:jc w:val="both"/>
         <w:rPr>
           <w:rFonts w:ascii="Tahoma" w:hAnsi="Tahoma" w:cs="Tahoma"/>
+          <w:sz w:val="22"/>
+          <w:szCs w:val="22"/>
         </w:rPr>
       </w:pPr>
     </w:p>
@@ -454,8 +445,9 @@
       <w:pPr>
         <w:pStyle w:val="BodyTextIndent2"/>
         <w:tabs>
+          <w:tab w:val="clear" w:pos="2970"/>
+          <w:tab w:val="clear" w:pos="3420"/>
           <w:tab w:val="left" w:pos="-2093"/>
-          <w:tab w:val="left" w:pos="1980"/>
         </w:tabs>
         <w:rPr>
           <w:rFonts w:ascii="Tahoma" w:hAnsi="Tahoma" w:cs="Tahoma"/>
@@ -532,82 +524,86 @@
       <w:pPr>
         <w:tabs>
           <w:tab w:val="left" w:pos="-810"/>
-          <w:tab w:val="left" w:pos="2520"/>
-          <w:tab w:val="left" w:pos="2880"/>
         </w:tabs>
         <w:spacing w:before="120"/>
         <w:ind w:left="1440"/>
         <w:jc w:val="both"/>
         <w:rPr>
           <w:rFonts w:ascii="Tahoma" w:hAnsi="Tahoma" w:cs="Tahoma"/>
+          <w:sz w:val="22"/>
+          <w:szCs w:val="22"/>
           <w:lang w:val="id-ID"/>
         </w:rPr>
       </w:pPr>
       <w:r>
         <w:rPr>
           <w:rFonts w:ascii="Tahoma" w:hAnsi="Tahoma" w:cs="Tahoma"/>
-          <w:lang w:val="sv-SE"/>
-        </w:rPr>
+          <w:sz w:val="22"/>
+          <w:szCs w:val="22"/>
+          <w:lang w:val="id-ID"/>
+        </w:rPr>
+        <w:tab/>
         <w:t>Nomor</w:t>
       </w:r>
       <w:r>
         <w:rPr>
           <w:rFonts w:ascii="Tahoma" w:hAnsi="Tahoma" w:cs="Tahoma"/>
-          <w:lang w:val="sv-SE"/>
+          <w:sz w:val="22"/>
+          <w:szCs w:val="22"/>
+          <w:lang w:val="id-ID"/>
         </w:rPr>
         <w:tab/>
-        <w:t>:</w:t>
-      </w:r>
-      <w:r>
-        <w:rPr>
-          <w:rFonts w:ascii="Tahoma" w:hAnsi="Tahoma" w:cs="Tahoma"/>
+      </w:r>
+      <w:r>
+        <w:rPr>
+          <w:rFonts w:ascii="Tahoma" w:hAnsi="Tahoma" w:cs="Tahoma"/>
+          <w:sz w:val="22"/>
+          <w:szCs w:val="22"/>
           <w:lang w:val="id-ID"/>
         </w:rPr>
-        <w:t xml:space="preserve"> </w:t>
-      </w:r>
-      <w:r>
-        <w:rPr>
-          <w:rFonts w:ascii="Tahoma" w:hAnsi="Tahoma" w:cs="Tahoma"/>
+        <w:tab/>
+        <w:t xml:space="preserve">: </w:t>
+      </w:r>
+      <w:r>
+        <w:rPr>
+          <w:rFonts w:ascii="Tahoma" w:hAnsi="Tahoma" w:cs="Tahoma"/>
+          <w:sz w:val="22"/>
+          <w:szCs w:val="22"/>
           <w:highlight w:val="cyan"/>
           <w:lang w:val="id-ID"/>
         </w:rPr>
-        <w:t>#n</w:t>
-      </w:r>
-      <w:r>
-        <w:rPr>
-          <w:rFonts w:ascii="Tahoma" w:hAnsi="Tahoma" w:cs="Tahoma"/>
-          <w:highlight w:val="cyan"/>
-          <w:lang w:val="en-US"/>
-        </w:rPr>
-        <w:t>opq</w:t>
-      </w:r>
-      <w:r>
-        <w:rPr>
-          <w:rFonts w:ascii="Tahoma" w:hAnsi="Tahoma" w:cs="Tahoma"/>
-          <w:highlight w:val="cyan"/>
-          <w:lang w:val="id-ID"/>
-        </w:rPr>
-        <w:t>#</w:t>
+        <w:t>#nopq#</w:t>
       </w:r>
     </w:p>
     <w:p>
       <w:pPr>
         <w:tabs>
           <w:tab w:val="left" w:pos="-810"/>
-          <w:tab w:val="left" w:pos="2520"/>
-          <w:tab w:val="left" w:pos="2880"/>
         </w:tabs>
         <w:spacing w:before="40"/>
         <w:ind w:left="1440"/>
         <w:jc w:val="both"/>
         <w:rPr>
           <w:rFonts w:ascii="Tahoma" w:hAnsi="Tahoma" w:cs="Tahoma"/>
+          <w:sz w:val="22"/>
+          <w:szCs w:val="22"/>
           <w:lang w:val="id-ID"/>
         </w:rPr>
       </w:pPr>
       <w:r>
         <w:rPr>
           <w:rFonts w:ascii="Tahoma" w:hAnsi="Tahoma" w:cs="Tahoma"/>
+          <w:sz w:val="22"/>
+          <w:szCs w:val="22"/>
+          <w:lang w:val="id-ID"/>
+        </w:rPr>
+        <w:tab/>
+      </w:r>
+      <w:r>
+        <w:rPr>
+          <w:rFonts w:ascii="Tahoma" w:hAnsi="Tahoma" w:cs="Tahoma"/>
+          <w:sz w:val="22"/>
+          <w:szCs w:val="22"/>
           <w:lang w:val="sv-SE"/>
         </w:rPr>
         <w:t>Tanggal</w:t>
@@ -615,6 +611,8 @@
       <w:r>
         <w:rPr>
           <w:rFonts w:ascii="Tahoma" w:hAnsi="Tahoma" w:cs="Tahoma"/>
+          <w:sz w:val="22"/>
+          <w:szCs w:val="22"/>
           <w:lang w:val="sv-SE"/>
         </w:rPr>
         <w:tab/>
@@ -623,6 +621,8 @@
       <w:r>
         <w:rPr>
           <w:rFonts w:ascii="Tahoma" w:hAnsi="Tahoma" w:cs="Tahoma"/>
+          <w:sz w:val="22"/>
+          <w:szCs w:val="22"/>
           <w:lang w:val="id-ID"/>
         </w:rPr>
         <w:t xml:space="preserve"> </w:t>
@@ -630,6 +630,8 @@
       <w:r>
         <w:rPr>
           <w:rFonts w:ascii="Tahoma" w:hAnsi="Tahoma" w:cs="Tahoma"/>
+          <w:sz w:val="22"/>
+          <w:szCs w:val="22"/>
           <w:highlight w:val="cyan"/>
           <w:lang w:val="id-ID"/>
         </w:rPr>
@@ -638,6 +640,8 @@
       <w:r>
         <w:rPr>
           <w:rFonts w:ascii="Tahoma" w:hAnsi="Tahoma" w:cs="Tahoma"/>
+          <w:sz w:val="22"/>
+          <w:szCs w:val="22"/>
           <w:highlight w:val="cyan"/>
           <w:lang w:val="en-US"/>
         </w:rPr>
@@ -646,6 +650,8 @@
       <w:r>
         <w:rPr>
           <w:rFonts w:ascii="Tahoma" w:hAnsi="Tahoma" w:cs="Tahoma"/>
+          <w:sz w:val="22"/>
+          <w:szCs w:val="22"/>
           <w:highlight w:val="cyan"/>
           <w:lang w:val="id-ID"/>
         </w:rPr>
@@ -668,22 +674,14 @@
           <w:lang w:val="fi-FI"/>
         </w:rPr>
       </w:pPr>
-      <w:r>
-        <w:rPr>
-          <w:rFonts w:ascii="Tahoma" w:hAnsi="Tahoma" w:cs="Tahoma"/>
-          <w:sz w:val="22"/>
-          <w:szCs w:val="22"/>
-          <w:lang w:val="fi-FI"/>
-        </w:rPr>
-        <w:t xml:space="preserve"> </w:t>
-      </w:r>
     </w:p>
     <w:p>
       <w:pPr>
         <w:pStyle w:val="BodyTextIndent2"/>
         <w:tabs>
+          <w:tab w:val="clear" w:pos="2970"/>
+          <w:tab w:val="clear" w:pos="3420"/>
           <w:tab w:val="left" w:pos="-2093"/>
-          <w:tab w:val="left" w:pos="1980"/>
         </w:tabs>
         <w:rPr>
           <w:rFonts w:ascii="Tahoma" w:hAnsi="Tahoma" w:cs="Tahoma"/>
@@ -699,44 +697,17 @@
           <w:szCs w:val="22"/>
           <w:lang w:val="fi-FI"/>
         </w:rPr>
-        <w:t>Dokumen Kualifikasi</w:t>
-      </w:r>
-      <w:r>
-        <w:rPr>
-          <w:rFonts w:ascii="Tahoma" w:hAnsi="Tahoma" w:cs="Tahoma"/>
+        <w:t xml:space="preserve">Dokumen Kualifikasi agar disampaikan sesuai yang diminta dalam lampiran dokumen Pra-Kualifikasi diatas dan selanjutnya akan dilakukan seleksi kualifikasi lebih lanjut untuk ditetapkan dalam </w:t>
+      </w:r>
+      <w:r>
+        <w:rPr>
+          <w:rFonts w:ascii="Tahoma" w:hAnsi="Tahoma" w:cs="Tahoma"/>
+          <w:i/>
           <w:sz w:val="22"/>
           <w:szCs w:val="22"/>
           <w:lang w:val="fi-FI"/>
         </w:rPr>
-        <w:t xml:space="preserve"> agar disampaikan </w:t>
-      </w:r>
-      <w:r>
-        <w:rPr>
-          <w:rFonts w:ascii="Tahoma" w:hAnsi="Tahoma" w:cs="Tahoma"/>
-          <w:sz w:val="22"/>
-          <w:szCs w:val="22"/>
-          <w:lang w:val="fi-FI"/>
-        </w:rPr>
-        <w:t xml:space="preserve">sesuai yang diminta dalam lampiran dokumen Pra-Kualifikasi diatas dan selanjutnya akan dilakukan seleksi kualifikasi lebih lanjut untuk ditetapkan dalam </w:t>
-      </w:r>
-      <w:r>
-        <w:rPr>
-          <w:rFonts w:ascii="Tahoma" w:hAnsi="Tahoma" w:cs="Tahoma"/>
-          <w:i/>
-          <w:sz w:val="22"/>
-          <w:szCs w:val="22"/>
-          <w:lang w:val="fi-FI"/>
-        </w:rPr>
         <w:t xml:space="preserve">shortlist </w:t>
-      </w:r>
-      <w:r>
-        <w:rPr>
-          <w:rFonts w:ascii="Tahoma" w:hAnsi="Tahoma" w:cs="Tahoma"/>
-          <w:sz w:val="22"/>
-          <w:szCs w:val="22"/>
-          <w:lang w:val="fi-FI"/>
-        </w:rPr>
-        <w:t xml:space="preserve"> </w:t>
       </w:r>
       <w:r>
         <w:rPr>
@@ -784,19 +755,20 @@
     </w:p>
     <w:p>
       <w:pPr>
-        <w:tabs>
-          <w:tab w:val="left" w:pos="1440"/>
-        </w:tabs>
-        <w:ind w:left="1080"/>
+        <w:ind w:left="1985"/>
         <w:jc w:val="both"/>
         <w:rPr>
           <w:rFonts w:ascii="Tahoma" w:hAnsi="Tahoma" w:cs="Tahoma"/>
+          <w:sz w:val="22"/>
+          <w:szCs w:val="22"/>
           <w:lang w:val="fi-FI"/>
         </w:rPr>
       </w:pPr>
       <w:r>
         <w:rPr>
           <w:rFonts w:ascii="Tahoma" w:hAnsi="Tahoma" w:cs="Tahoma"/>
+          <w:sz w:val="22"/>
+          <w:szCs w:val="22"/>
           <w:lang w:val="fi-FI"/>
         </w:rPr>
         <w:t>Demikian atas perhatian dan kerjasamanya yang baik diucapkan terima kasih.</w:t>
@@ -812,6 +784,8 @@
         <w:rPr>
           <w:rFonts w:ascii="Tahoma" w:hAnsi="Tahoma" w:cs="Tahoma"/>
           <w:b/>
+          <w:sz w:val="22"/>
+          <w:szCs w:val="22"/>
           <w:highlight w:val="cyan"/>
           <w:lang w:val="id-ID"/>
         </w:rPr>
@@ -819,14 +793,13 @@
     </w:p>
     <w:p>
       <w:pPr>
-        <w:tabs>
-          <w:tab w:val="left" w:pos="3780"/>
-        </w:tabs>
         <w:ind w:left="4680"/>
         <w:jc w:val="center"/>
         <w:rPr>
           <w:rFonts w:ascii="Tahoma" w:hAnsi="Tahoma" w:cs="Tahoma"/>
           <w:b/>
+          <w:sz w:val="22"/>
+          <w:szCs w:val="22"/>
           <w:lang w:val="id-ID"/>
         </w:rPr>
       </w:pPr>
@@ -834,6 +807,8 @@
         <w:rPr>
           <w:rFonts w:ascii="Tahoma" w:hAnsi="Tahoma" w:cs="Tahoma"/>
           <w:b/>
+          <w:sz w:val="22"/>
+          <w:szCs w:val="22"/>
           <w:highlight w:val="cyan"/>
           <w:lang w:val="id-ID"/>
         </w:rPr>
@@ -846,13 +821,27 @@
         <w:rPr>
           <w:rFonts w:ascii="Tahoma" w:hAnsi="Tahoma" w:cs="Tahoma"/>
           <w:b/>
+          <w:sz w:val="22"/>
+          <w:szCs w:val="22"/>
+          <w:lang w:val="id-ID"/>
+        </w:rPr>
+      </w:pPr>
+      <w:r>
+        <w:rPr>
+          <w:rFonts w:ascii="Tahoma" w:hAnsi="Tahoma" w:cs="Tahoma"/>
+          <w:b/>
+          <w:sz w:val="22"/>
+          <w:szCs w:val="22"/>
           <w:lang w:val="sv-SE"/>
         </w:rPr>
-      </w:pPr>
+        <w:tab/>
+      </w:r>
       <w:r>
         <w:rPr>
           <w:rFonts w:ascii="Tahoma" w:hAnsi="Tahoma" w:cs="Tahoma"/>
           <w:b/>
+          <w:sz w:val="22"/>
+          <w:szCs w:val="22"/>
           <w:lang w:val="sv-SE"/>
         </w:rPr>
         <w:tab/>
@@ -861,6 +850,8 @@
         <w:rPr>
           <w:rFonts w:ascii="Tahoma" w:hAnsi="Tahoma" w:cs="Tahoma"/>
           <w:b/>
+          <w:sz w:val="22"/>
+          <w:szCs w:val="22"/>
           <w:lang w:val="sv-SE"/>
         </w:rPr>
         <w:tab/>
@@ -869,6 +860,8 @@
         <w:rPr>
           <w:rFonts w:ascii="Tahoma" w:hAnsi="Tahoma" w:cs="Tahoma"/>
           <w:b/>
+          <w:sz w:val="22"/>
+          <w:szCs w:val="22"/>
           <w:lang w:val="sv-SE"/>
         </w:rPr>
         <w:tab/>
@@ -877,22 +870,8 @@
         <w:rPr>
           <w:rFonts w:ascii="Tahoma" w:hAnsi="Tahoma" w:cs="Tahoma"/>
           <w:b/>
-          <w:lang w:val="sv-SE"/>
-        </w:rPr>
-        <w:tab/>
-      </w:r>
-      <w:r>
-        <w:rPr>
-          <w:rFonts w:ascii="Tahoma" w:hAnsi="Tahoma" w:cs="Tahoma"/>
-          <w:b/>
-          <w:lang w:val="sv-SE"/>
-        </w:rPr>
-        <w:tab/>
-      </w:r>
-      <w:r>
-        <w:rPr>
-          <w:rFonts w:ascii="Tahoma" w:hAnsi="Tahoma" w:cs="Tahoma"/>
-          <w:b/>
+          <w:sz w:val="22"/>
+          <w:szCs w:val="22"/>
           <w:lang w:val="sv-SE"/>
         </w:rPr>
         <w:tab/>
@@ -900,14 +879,49 @@
     </w:p>
     <w:p>
       <w:pPr>
-        <w:tabs>
-          <w:tab w:val="left" w:pos="3780"/>
-        </w:tabs>
+        <w:ind w:left="4680"/>
+        <w:rPr>
+          <w:rFonts w:ascii="Tahoma" w:hAnsi="Tahoma" w:cs="Tahoma"/>
+          <w:b/>
+          <w:sz w:val="22"/>
+          <w:szCs w:val="22"/>
+          <w:lang w:val="id-ID"/>
+        </w:rPr>
+      </w:pPr>
+    </w:p>
+    <w:p>
+      <w:pPr>
+        <w:ind w:left="4680"/>
+        <w:rPr>
+          <w:rFonts w:ascii="Tahoma" w:hAnsi="Tahoma" w:cs="Tahoma"/>
+          <w:b/>
+          <w:sz w:val="22"/>
+          <w:szCs w:val="22"/>
+          <w:lang w:val="id-ID"/>
+        </w:rPr>
+      </w:pPr>
+    </w:p>
+    <w:p>
+      <w:pPr>
+        <w:ind w:left="4680"/>
+        <w:rPr>
+          <w:rFonts w:ascii="Tahoma" w:hAnsi="Tahoma" w:cs="Tahoma"/>
+          <w:b/>
+          <w:sz w:val="22"/>
+          <w:szCs w:val="22"/>
+          <w:lang w:val="id-ID"/>
+        </w:rPr>
+      </w:pPr>
+    </w:p>
+    <w:p>
+      <w:pPr>
         <w:ind w:left="4680"/>
         <w:jc w:val="center"/>
         <w:rPr>
           <w:rFonts w:ascii="Tahoma" w:hAnsi="Tahoma" w:cs="Tahoma"/>
           <w:b/>
+          <w:sz w:val="22"/>
+          <w:szCs w:val="22"/>
           <w:lang w:val="id-ID"/>
         </w:rPr>
       </w:pPr>
@@ -915,6 +929,8 @@
         <w:rPr>
           <w:rFonts w:ascii="Tahoma" w:hAnsi="Tahoma" w:cs="Tahoma"/>
           <w:b/>
+          <w:sz w:val="22"/>
+          <w:szCs w:val="22"/>
           <w:highlight w:val="cyan"/>
           <w:lang w:val="id-ID"/>
         </w:rPr>
@@ -929,12 +945,16 @@
         <w:ind w:left="1134"/>
         <w:rPr>
           <w:rFonts w:ascii="Tahoma" w:hAnsi="Tahoma" w:cs="Tahoma"/>
+          <w:sz w:val="22"/>
+          <w:szCs w:val="22"/>
           <w:lang w:val="fi-FI"/>
         </w:rPr>
       </w:pPr>
       <w:r>
         <w:rPr>
           <w:rFonts w:ascii="Tahoma" w:hAnsi="Tahoma" w:cs="Tahoma"/>
+          <w:sz w:val="22"/>
+          <w:szCs w:val="22"/>
           <w:lang w:val="fi-FI"/>
         </w:rPr>
         <w:t>Tembusan :</w:t>
@@ -942,54 +962,66 @@
     </w:p>
     <w:p>
       <w:pPr>
-        <w:numPr>
-          <w:ilvl w:val="0"/>
-          <w:numId w:val="22"/>
-        </w:numPr>
-        <w:tabs>
-          <w:tab w:val="left" w:pos="1418"/>
-          <w:tab w:val="left" w:pos="3780"/>
-        </w:tabs>
         <w:spacing w:before="60"/>
-        <w:ind w:left="1418" w:hanging="284"/>
-        <w:rPr>
-          <w:rFonts w:ascii="Tahoma" w:hAnsi="Tahoma" w:cs="Tahoma"/>
+        <w:ind w:left="1134"/>
+        <w:rPr>
+          <w:rFonts w:ascii="Tahoma" w:hAnsi="Tahoma" w:cs="Tahoma"/>
+          <w:sz w:val="22"/>
+          <w:szCs w:val="22"/>
           <w:lang w:val="fi-FI"/>
         </w:rPr>
       </w:pPr>
       <w:r>
         <w:rPr>
           <w:rFonts w:ascii="Tahoma" w:hAnsi="Tahoma" w:cs="Tahoma"/>
+          <w:sz w:val="22"/>
+          <w:szCs w:val="22"/>
+          <w:lang w:val="id-ID"/>
+        </w:rPr>
+        <w:t xml:space="preserve"> </w:t>
+      </w:r>
+      <w:r>
+        <w:rPr>
+          <w:rFonts w:ascii="Tahoma" w:hAnsi="Tahoma" w:cs="Tahoma"/>
+          <w:sz w:val="22"/>
+          <w:szCs w:val="22"/>
           <w:highlight w:val="cyan"/>
           <w:lang w:val="id-ID"/>
         </w:rPr>
         <w:t>#tembusan#</w:t>
       </w:r>
+      <w:r>
+        <w:rPr>
+          <w:rFonts w:ascii="Tahoma" w:hAnsi="Tahoma" w:cs="Tahoma"/>
+          <w:sz w:val="22"/>
+          <w:szCs w:val="22"/>
+          <w:lang w:val="id-ID"/>
+        </w:rPr>
+        <w:t xml:space="preserve"> - </w:t>
+      </w:r>
+      <w:r>
+        <w:rPr>
+          <w:rFonts w:ascii="Tahoma" w:hAnsi="Tahoma" w:cs="Tahoma"/>
+          <w:sz w:val="22"/>
+          <w:szCs w:val="22"/>
+          <w:lang w:val="fi-FI"/>
+        </w:rPr>
+        <w:t>Arsip</w:t>
+      </w:r>
     </w:p>
     <w:p>
       <w:pPr>
-        <w:numPr>
-          <w:ilvl w:val="0"/>
-          <w:numId w:val="22"/>
-        </w:numPr>
-        <w:tabs>
-          <w:tab w:val="left" w:pos="1418"/>
+        <w:tabs>
           <w:tab w:val="left" w:pos="3780"/>
         </w:tabs>
-        <w:spacing w:before="20"/>
-        <w:ind w:left="1418" w:hanging="284"/>
-        <w:rPr>
-          <w:rFonts w:ascii="Tahoma" w:hAnsi="Tahoma" w:cs="Tahoma"/>
+        <w:ind w:left="1134"/>
+        <w:rPr>
+          <w:rFonts w:ascii="Tahoma" w:hAnsi="Tahoma" w:cs="Tahoma"/>
+          <w:sz w:val="22"/>
+          <w:szCs w:val="22"/>
           <w:lang w:val="fi-FI"/>
         </w:rPr>
       </w:pPr>
-      <w:r>
-        <w:rPr>
-          <w:rFonts w:ascii="Tahoma" w:hAnsi="Tahoma" w:cs="Tahoma"/>
-          <w:lang w:val="fi-FI"/>
-        </w:rPr>
-        <w:t>Arsip</w:t>
-      </w:r>
     </w:p>
     <w:p>
       <w:pPr>
@@ -999,19 +1031,9 @@
         <w:ind w:left="1134"/>
         <w:rPr>
           <w:rFonts w:ascii="Tahoma" w:hAnsi="Tahoma" w:cs="Tahoma"/>
-          <w:lang w:val="fi-FI"/>
-        </w:rPr>
-      </w:pPr>
-    </w:p>
-    <w:p>
-      <w:pPr>
-        <w:tabs>
-          <w:tab w:val="left" w:pos="3780"/>
-        </w:tabs>
-        <w:ind w:left="1134"/>
-        <w:rPr>
-          <w:rFonts w:ascii="Tahoma" w:hAnsi="Tahoma" w:cs="Tahoma"/>
           <w:b/>
+          <w:sz w:val="22"/>
+          <w:szCs w:val="22"/>
           <w:lang w:val="fi-FI"/>
         </w:rPr>
       </w:pPr>
@@ -1027,6 +1049,8 @@
         <w:rPr>
           <w:rFonts w:ascii="Tahoma" w:hAnsi="Tahoma" w:cs="Tahoma"/>
           <w:color w:val="FFFFFF"/>
+          <w:sz w:val="22"/>
+          <w:szCs w:val="22"/>
           <w:lang w:val="fi-FI"/>
         </w:rPr>
       </w:pPr>
@@ -1034,6 +1058,8 @@
         <w:rPr>
           <w:rFonts w:ascii="Tahoma" w:hAnsi="Tahoma" w:cs="Tahoma"/>
           <w:color w:val="FFFFFF"/>
+          <w:sz w:val="22"/>
+          <w:szCs w:val="22"/>
           <w:lang w:val="fi-FI"/>
         </w:rPr>
         <w:t>Tembusan :</w:t>
@@ -1042,6 +1068,8 @@
         <w:rPr>
           <w:rFonts w:ascii="Tahoma" w:hAnsi="Tahoma" w:cs="Tahoma"/>
           <w:color w:val="FFFFFF"/>
+          <w:sz w:val="22"/>
+          <w:szCs w:val="22"/>
           <w:lang w:val="fi-FI"/>
         </w:rPr>
         <w:tab/>
@@ -1051,6 +1079,8 @@
         <w:rPr>
           <w:rFonts w:ascii="Tahoma" w:hAnsi="Tahoma" w:cs="Tahoma"/>
           <w:color w:val="FFFFFF"/>
+          <w:sz w:val="22"/>
+          <w:szCs w:val="22"/>
           <w:lang w:val="fi-FI"/>
         </w:rPr>
         <w:tab/>
@@ -1061,10 +1091,19 @@
       <w:pPr>
         <w:rPr>
           <w:rFonts w:ascii="Tahoma" w:hAnsi="Tahoma" w:cs="Tahoma"/>
+          <w:sz w:val="22"/>
+          <w:szCs w:val="22"/>
         </w:rPr>
       </w:pPr>
     </w:p>
-    <w:p/>
+    <w:p>
+      <w:pPr>
+        <w:rPr>
+          <w:sz w:val="22"/>
+          <w:szCs w:val="22"/>
+        </w:rPr>
+      </w:pPr>
+    </w:p>
     <w:sectPr>
       <w:pgSz w:w="11907" w:h="16839" w:code="9"/>
       <w:pgMar w:top="3119" w:right="992" w:bottom="709" w:left="1008" w:header="720" w:footer="720" w:gutter="0"/>
@@ -1076,15 +1115,15 @@
 </file>
 
 <file path=word/endnotes.xml><?xml version="1.0" encoding="utf-8"?>
-<w:endnotes xmlns:wpc="http://schemas.microsoft.com/office/word/2010/wordprocessingCanvas" xmlns:mc="http://schemas.openxmlformats.org/markup-compatibility/2006" xmlns:o="urn:schemas-microsoft-com:office:office" xmlns:r="http://schemas.openxmlformats.org/officeDocument/2006/relationships" xmlns:m="http://schemas.openxmlformats.org/officeDocument/2006/math" xmlns:v="urn:schemas-microsoft-com:vml" xmlns:wp14="http://schemas.microsoft.com/office/word/2010/wordprocessingDrawing" xmlns:wp="http://schemas.openxmlformats.org/drawingml/2006/wordprocessingDrawing" xmlns:w10="urn:schemas-microsoft-com:office:word" xmlns:w="http://schemas.openxmlformats.org/wordprocessingml/2006/main" xmlns:w14="http://schemas.microsoft.com/office/word/2010/wordml" xmlns:wpg="http://schemas.microsoft.com/office/word/2010/wordprocessingGroup" xmlns:wpi="http://schemas.microsoft.com/office/word/2010/wordprocessingInk" xmlns:wne="http://schemas.microsoft.com/office/word/2006/wordml" xmlns:wps="http://schemas.microsoft.com/office/word/2010/wordprocessingShape" mc:Ignorable="w14 wp14">
-  <w:endnote w:type="separator" w:id="-1">
+<w:endnotes xmlns:ve="http://schemas.openxmlformats.org/markup-compatibility/2006" xmlns:o="urn:schemas-microsoft-com:office:office" xmlns:r="http://schemas.openxmlformats.org/officeDocument/2006/relationships" xmlns:m="http://schemas.openxmlformats.org/officeDocument/2006/math" xmlns:v="urn:schemas-microsoft-com:vml" xmlns:wp="http://schemas.openxmlformats.org/drawingml/2006/wordprocessingDrawing" xmlns:w10="urn:schemas-microsoft-com:office:word" xmlns:w="http://schemas.openxmlformats.org/wordprocessingml/2006/main" xmlns:wne="http://schemas.microsoft.com/office/word/2006/wordml">
+  <w:endnote w:type="separator" w:id="0">
     <w:p>
       <w:r>
         <w:separator/>
       </w:r>
     </w:p>
   </w:endnote>
-  <w:endnote w:type="continuationSeparator" w:id="0">
+  <w:endnote w:type="continuationSeparator" w:id="1">
     <w:p>
       <w:r>
         <w:continuationSeparator/>
@@ -1095,15 +1134,15 @@
 </file>
 
 <file path=word/footnotes.xml><?xml version="1.0" encoding="utf-8"?>
-<w:footnotes xmlns:wpc="http://schemas.microsoft.com/office/word/2010/wordprocessingCanvas" xmlns:mc="http://schemas.openxmlformats.org/markup-compatibility/2006" xmlns:o="urn:schemas-microsoft-com:office:office" xmlns:r="http://schemas.openxmlformats.org/officeDocument/2006/relationships" xmlns:m="http://schemas.openxmlformats.org/officeDocument/2006/math" xmlns:v="urn:schemas-microsoft-com:vml" xmlns:wp14="http://schemas.microsoft.com/office/word/2010/wordprocessingDrawing" xmlns:wp="http://schemas.openxmlformats.org/drawingml/2006/wordprocessingDrawing" xmlns:w10="urn:schemas-microsoft-com:office:word" xmlns:w="http://schemas.openxmlformats.org/wordprocessingml/2006/main" xmlns:w14="http://schemas.microsoft.com/office/word/2010/wordml" xmlns:wpg="http://schemas.microsoft.com/office/word/2010/wordprocessingGroup" xmlns:wpi="http://schemas.microsoft.com/office/word/2010/wordprocessingInk" xmlns:wne="http://schemas.microsoft.com/office/word/2006/wordml" xmlns:wps="http://schemas.microsoft.com/office/word/2010/wordprocessingShape" mc:Ignorable="w14 wp14">
-  <w:footnote w:type="separator" w:id="-1">
+<w:footnotes xmlns:ve="http://schemas.openxmlformats.org/markup-compatibility/2006" xmlns:o="urn:schemas-microsoft-com:office:office" xmlns:r="http://schemas.openxmlformats.org/officeDocument/2006/relationships" xmlns:m="http://schemas.openxmlformats.org/officeDocument/2006/math" xmlns:v="urn:schemas-microsoft-com:vml" xmlns:wp="http://schemas.openxmlformats.org/drawingml/2006/wordprocessingDrawing" xmlns:w10="urn:schemas-microsoft-com:office:word" xmlns:w="http://schemas.openxmlformats.org/wordprocessingml/2006/main" xmlns:wne="http://schemas.microsoft.com/office/word/2006/wordml">
+  <w:footnote w:type="separator" w:id="0">
     <w:p>
       <w:r>
         <w:separator/>
       </w:r>
     </w:p>
   </w:footnote>
-  <w:footnote w:type="continuationSeparator" w:id="0">
+  <w:footnote w:type="continuationSeparator" w:id="1">
     <w:p>
       <w:r>
         <w:continuationSeparator/>
@@ -1114,7 +1153,7 @@
 </file>
 
 <file path=word/numbering.xml><?xml version="1.0" encoding="utf-8"?>
-<w:numbering xmlns:wpc="http://schemas.microsoft.com/office/word/2010/wordprocessingCanvas" xmlns:mc="http://schemas.openxmlformats.org/markup-compatibility/2006" xmlns:o="urn:schemas-microsoft-com:office:office" xmlns:r="http://schemas.openxmlformats.org/officeDocument/2006/relationships" xmlns:m="http://schemas.openxmlformats.org/officeDocument/2006/math" xmlns:v="urn:schemas-microsoft-com:vml" xmlns:wp14="http://schemas.microsoft.com/office/word/2010/wordprocessingDrawing" xmlns:wp="http://schemas.openxmlformats.org/drawingml/2006/wordprocessingDrawing" xmlns:w10="urn:schemas-microsoft-com:office:word" xmlns:w="http://schemas.openxmlformats.org/wordprocessingml/2006/main" xmlns:w14="http://schemas.microsoft.com/office/word/2010/wordml" xmlns:wpg="http://schemas.microsoft.com/office/word/2010/wordprocessingGroup" xmlns:wpi="http://schemas.microsoft.com/office/word/2010/wordprocessingInk" xmlns:wne="http://schemas.microsoft.com/office/word/2006/wordml" xmlns:wps="http://schemas.microsoft.com/office/word/2010/wordprocessingShape" mc:Ignorable="w14 wp14">
+<w:numbering xmlns:ve="http://schemas.openxmlformats.org/markup-compatibility/2006" xmlns:o="urn:schemas-microsoft-com:office:office" xmlns:r="http://schemas.openxmlformats.org/officeDocument/2006/relationships" xmlns:m="http://schemas.openxmlformats.org/officeDocument/2006/math" xmlns:v="urn:schemas-microsoft-com:vml" xmlns:wp="http://schemas.openxmlformats.org/drawingml/2006/wordprocessingDrawing" xmlns:w10="urn:schemas-microsoft-com:office:word" xmlns:w="http://schemas.openxmlformats.org/wordprocessingml/2006/main" xmlns:wne="http://schemas.microsoft.com/office/word/2006/wordml">
   <w:abstractNum w:abstractNumId="0">
     <w:nsid w:val="FFFFFF1D"/>
     <w:multiLevelType w:val="multilevel"/>
@@ -2947,7 +2986,7 @@
 </file>
 
 <file path=word/styles.xml><?xml version="1.0" encoding="utf-8"?>
-<w:styles xmlns:mc="http://schemas.openxmlformats.org/markup-compatibility/2006" xmlns:r="http://schemas.openxmlformats.org/officeDocument/2006/relationships" xmlns:w="http://schemas.openxmlformats.org/wordprocessingml/2006/main" xmlns:w14="http://schemas.microsoft.com/office/word/2010/wordml" mc:Ignorable="w14">
+<w:styles xmlns:r="http://schemas.openxmlformats.org/officeDocument/2006/relationships" xmlns:w="http://schemas.openxmlformats.org/wordprocessingml/2006/main">
   <w:docDefaults>
     <w:rPrDefault>
       <w:rPr>
@@ -3123,6 +3162,7 @@
     <w:uiPriority w:val="99"/>
     <w:semiHidden/>
     <w:unhideWhenUsed/>
+    <w:qFormat/>
     <w:tblPr>
       <w:tblInd w:w="0" w:type="dxa"/>
       <w:tblCellMar>

</xml_diff>